<commit_message>
Se termina trabajo de investigacion
</commit_message>
<xml_diff>
--- a/Investigacion_GO.docx
+++ b/Investigacion_GO.docx
@@ -5,6 +5,7 @@
     <w:p>
       <w:pPr>
         <w:rPr>
+          <w:rFonts w:ascii="Arial" w:hAnsi="Arial" w:cs="Arial"/>
           <w:lang w:val="es-MX"/>
         </w:rPr>
       </w:pPr>
@@ -12,6 +13,7 @@
     <w:p>
       <w:pPr>
         <w:rPr>
+          <w:rFonts w:ascii="Arial" w:hAnsi="Arial" w:cs="Arial"/>
           <w:lang w:val="es-MX"/>
         </w:rPr>
       </w:pPr>
@@ -19,6 +21,7 @@
     <w:p>
       <w:pPr>
         <w:rPr>
+          <w:rFonts w:ascii="Arial" w:hAnsi="Arial" w:cs="Arial"/>
           <w:lang w:val="es-MX"/>
         </w:rPr>
       </w:pPr>
@@ -26,6 +29,7 @@
     <w:p>
       <w:pPr>
         <w:rPr>
+          <w:rFonts w:ascii="Arial" w:hAnsi="Arial" w:cs="Arial"/>
           <w:lang w:val="es-MX"/>
         </w:rPr>
       </w:pPr>
@@ -33,6 +37,7 @@
     <w:p>
       <w:pPr>
         <w:rPr>
+          <w:rFonts w:ascii="Arial" w:hAnsi="Arial" w:cs="Arial"/>
           <w:lang w:val="es-MX"/>
         </w:rPr>
       </w:pPr>
@@ -40,6 +45,7 @@
     <w:p>
       <w:pPr>
         <w:rPr>
+          <w:rFonts w:ascii="Arial" w:hAnsi="Arial" w:cs="Arial"/>
           <w:lang w:val="es-MX"/>
         </w:rPr>
       </w:pPr>
@@ -47,6 +53,7 @@
     <w:p>
       <w:pPr>
         <w:rPr>
+          <w:rFonts w:ascii="Arial" w:hAnsi="Arial" w:cs="Arial"/>
           <w:lang w:val="es-MX"/>
         </w:rPr>
       </w:pPr>
@@ -54,6 +61,7 @@
     <w:p>
       <w:pPr>
         <w:rPr>
+          <w:rFonts w:ascii="Arial" w:hAnsi="Arial" w:cs="Arial"/>
           <w:lang w:val="es-MX"/>
         </w:rPr>
       </w:pPr>
@@ -61,6 +69,7 @@
     <w:p>
       <w:pPr>
         <w:rPr>
+          <w:rFonts w:ascii="Arial" w:hAnsi="Arial" w:cs="Arial"/>
           <w:lang w:val="es-MX"/>
         </w:rPr>
       </w:pPr>
@@ -68,6 +77,7 @@
     <w:p>
       <w:pPr>
         <w:rPr>
+          <w:rFonts w:ascii="Arial" w:hAnsi="Arial" w:cs="Arial"/>
           <w:lang w:val="es-MX"/>
         </w:rPr>
       </w:pPr>
@@ -75,6 +85,7 @@
     <w:p>
       <w:pPr>
         <w:rPr>
+          <w:rFonts w:ascii="Arial" w:hAnsi="Arial" w:cs="Arial"/>
           <w:lang w:val="es-MX"/>
         </w:rPr>
       </w:pPr>
@@ -82,27 +93,31 @@
     <w:p>
       <w:pPr>
         <w:rPr>
+          <w:rFonts w:ascii="Arial" w:hAnsi="Arial" w:cs="Arial"/>
           <w:lang w:val="es-MX"/>
         </w:rPr>
       </w:pPr>
     </w:p>
     <w:p>
       <w:pPr>
-        <w:rPr>
+        <w:jc w:val="center"/>
+        <w:rPr>
+          <w:rFonts w:ascii="Arial" w:hAnsi="Arial" w:cs="Arial"/>
           <w:lang w:val="es-MX"/>
         </w:rPr>
       </w:pPr>
-    </w:p>
-    <w:p>
-      <w:pPr>
-        <w:rPr>
+      <w:r>
+        <w:rPr>
+          <w:rFonts w:ascii="Arial" w:hAnsi="Arial" w:cs="Arial"/>
           <w:lang w:val="es-MX"/>
         </w:rPr>
-      </w:pPr>
-    </w:p>
-    <w:p>
-      <w:pPr>
-        <w:rPr>
+        <w:t>TRELLO</w:t>
+      </w:r>
+    </w:p>
+    <w:p>
+      <w:pPr>
+        <w:rPr>
+          <w:rFonts w:ascii="Arial" w:hAnsi="Arial" w:cs="Arial"/>
           <w:lang w:val="es-MX"/>
         </w:rPr>
       </w:pPr>
@@ -110,6 +125,7 @@
     <w:p>
       <w:pPr>
         <w:rPr>
+          <w:rFonts w:ascii="Arial" w:hAnsi="Arial" w:cs="Arial"/>
           <w:lang w:val="es-MX"/>
         </w:rPr>
       </w:pPr>
@@ -117,6 +133,7 @@
     <w:p>
       <w:pPr>
         <w:rPr>
+          <w:rFonts w:ascii="Arial" w:hAnsi="Arial" w:cs="Arial"/>
           <w:lang w:val="es-MX"/>
         </w:rPr>
       </w:pPr>
@@ -124,6 +141,7 @@
     <w:p>
       <w:pPr>
         <w:rPr>
+          <w:rFonts w:ascii="Arial" w:hAnsi="Arial" w:cs="Arial"/>
           <w:lang w:val="es-MX"/>
         </w:rPr>
       </w:pPr>
@@ -131,6 +149,7 @@
     <w:p>
       <w:pPr>
         <w:rPr>
+          <w:rFonts w:ascii="Arial" w:hAnsi="Arial" w:cs="Arial"/>
           <w:lang w:val="es-MX"/>
         </w:rPr>
       </w:pPr>
@@ -138,6 +157,7 @@
     <w:p>
       <w:pPr>
         <w:rPr>
+          <w:rFonts w:ascii="Arial" w:hAnsi="Arial" w:cs="Arial"/>
           <w:lang w:val="es-MX"/>
         </w:rPr>
       </w:pPr>
@@ -145,6 +165,7 @@
     <w:p>
       <w:pPr>
         <w:rPr>
+          <w:rFonts w:ascii="Arial" w:hAnsi="Arial" w:cs="Arial"/>
           <w:lang w:val="es-MX"/>
         </w:rPr>
       </w:pPr>
@@ -152,6 +173,7 @@
     <w:p>
       <w:pPr>
         <w:rPr>
+          <w:rFonts w:ascii="Arial" w:hAnsi="Arial" w:cs="Arial"/>
           <w:lang w:val="es-MX"/>
         </w:rPr>
       </w:pPr>
@@ -159,6 +181,7 @@
     <w:p>
       <w:pPr>
         <w:rPr>
+          <w:rFonts w:ascii="Arial" w:hAnsi="Arial" w:cs="Arial"/>
           <w:lang w:val="es-MX"/>
         </w:rPr>
       </w:pPr>
@@ -166,6 +189,7 @@
     <w:p>
       <w:pPr>
         <w:rPr>
+          <w:rFonts w:ascii="Arial" w:hAnsi="Arial" w:cs="Arial"/>
           <w:lang w:val="es-MX"/>
         </w:rPr>
       </w:pPr>
@@ -173,6 +197,7 @@
     <w:p>
       <w:pPr>
         <w:rPr>
+          <w:rFonts w:ascii="Arial" w:hAnsi="Arial" w:cs="Arial"/>
           <w:lang w:val="es-MX"/>
         </w:rPr>
       </w:pPr>
@@ -180,26 +205,39 @@
     <w:p>
       <w:pPr>
         <w:rPr>
+          <w:rFonts w:ascii="Arial" w:hAnsi="Arial" w:cs="Arial"/>
           <w:lang w:val="es-MX"/>
         </w:rPr>
       </w:pPr>
     </w:p>
     <w:p>
       <w:pPr>
+        <w:rPr>
+          <w:rFonts w:ascii="Arial" w:hAnsi="Arial" w:cs="Arial"/>
+          <w:lang w:val="es-MX"/>
+        </w:rPr>
+      </w:pPr>
+    </w:p>
+    <w:p>
+      <w:pPr>
+        <w:rPr>
+          <w:rFonts w:ascii="Arial" w:hAnsi="Arial" w:cs="Arial"/>
+          <w:lang w:val="es-MX"/>
+        </w:rPr>
+      </w:pPr>
+    </w:p>
+    <w:p>
+      <w:pPr>
         <w:jc w:val="center"/>
         <w:rPr>
-          <w:rFonts w:ascii="Calibri" w:hAnsi="Calibri" w:cs="Calibri"/>
-          <w:b/>
-          <w:bCs/>
+          <w:rFonts w:ascii="Arial" w:hAnsi="Arial" w:cs="Arial"/>
           <w:sz w:val="28"/>
           <w:szCs w:val="28"/>
         </w:rPr>
       </w:pPr>
       <w:r>
         <w:rPr>
-          <w:rFonts w:ascii="Calibri" w:hAnsi="Calibri" w:cs="Calibri"/>
-          <w:b/>
-          <w:bCs/>
+          <w:rFonts w:ascii="Arial" w:hAnsi="Arial" w:cs="Arial"/>
           <w:sz w:val="28"/>
           <w:szCs w:val="28"/>
         </w:rPr>
@@ -210,19 +248,19 @@
     <w:p>
       <w:pPr>
         <w:rPr>
-          <w:rFonts w:ascii="Calibri" w:hAnsi="Calibri" w:cs="Calibri"/>
-        </w:rPr>
-      </w:pPr>
-    </w:p>
-    <w:p>
-      <w:pPr>
-        <w:rPr>
-          <w:rFonts w:ascii="Calibri" w:hAnsi="Calibri" w:cs="Calibri"/>
-        </w:rPr>
-      </w:pPr>
-      <w:r>
-        <w:rPr>
-          <w:rFonts w:ascii="Calibri" w:hAnsi="Calibri" w:cs="Calibri"/>
+          <w:rFonts w:ascii="Arial" w:hAnsi="Arial" w:cs="Arial"/>
+        </w:rPr>
+      </w:pPr>
+    </w:p>
+    <w:p>
+      <w:pPr>
+        <w:rPr>
+          <w:rFonts w:ascii="Arial" w:hAnsi="Arial" w:cs="Arial"/>
+        </w:rPr>
+      </w:pPr>
+      <w:r>
+        <w:rPr>
+          <w:rFonts w:ascii="Arial" w:hAnsi="Arial" w:cs="Arial"/>
         </w:rPr>
         <w:t>Contexto: En Google, los desarrolladores enfrentaban desafíos con lenguajes existentes como C++ (compilaciones lentas, complejidad) y Java (compilación lenta), necesitando una solución para sistemas masivos y multinúcleo.</w:t>
       </w:r>
@@ -230,67 +268,55 @@
     <w:p>
       <w:pPr>
         <w:rPr>
-          <w:rFonts w:ascii="Calibri" w:hAnsi="Calibri" w:cs="Calibri"/>
-        </w:rPr>
-      </w:pPr>
-    </w:p>
-    <w:p>
-      <w:pPr>
-        <w:rPr>
-          <w:rFonts w:ascii="Calibri" w:hAnsi="Calibri" w:cs="Calibri"/>
-        </w:rPr>
-      </w:pPr>
-    </w:p>
-    <w:p>
-      <w:pPr>
-        <w:rPr>
-          <w:rFonts w:ascii="Calibri" w:hAnsi="Calibri" w:cs="Calibri"/>
-        </w:rPr>
-      </w:pPr>
-      <w:r>
-        <w:rPr>
-          <w:rFonts w:ascii="Calibri" w:hAnsi="Calibri" w:cs="Calibri"/>
-          <w:b/>
-          <w:bCs/>
-        </w:rPr>
-        <w:t>Objetivo:</w:t>
-      </w:r>
-      <w:r>
-        <w:rPr>
-          <w:rFonts w:ascii="Calibri" w:hAnsi="Calibri" w:cs="Calibri"/>
-        </w:rPr>
-        <w:t xml:space="preserve"> Crear un lenguaje que fuera eficiente en ejecución, rápido de compilar, fácil de leer y escribir, con soporte para concurrencia y redes de alto rendimiento, inspirado en la simplicidad de Python y la eficiencia de C++.</w:t>
-      </w:r>
-    </w:p>
-    <w:p>
-      <w:pPr>
-        <w:rPr>
-          <w:rFonts w:ascii="Calibri" w:hAnsi="Calibri" w:cs="Calibri"/>
-        </w:rPr>
-      </w:pPr>
-    </w:p>
-    <w:p>
-      <w:pPr>
-        <w:rPr>
-          <w:rFonts w:ascii="Calibri" w:hAnsi="Calibri" w:cs="Calibri"/>
-        </w:rPr>
-      </w:pPr>
-    </w:p>
-    <w:p>
-      <w:pPr>
-        <w:rPr>
-          <w:rFonts w:ascii="Calibri" w:hAnsi="Calibri" w:cs="Calibri"/>
-          <w:b/>
-          <w:bCs/>
+          <w:rFonts w:ascii="Arial" w:hAnsi="Arial" w:cs="Arial"/>
+        </w:rPr>
+      </w:pPr>
+    </w:p>
+    <w:p>
+      <w:pPr>
+        <w:rPr>
+          <w:rFonts w:ascii="Arial" w:hAnsi="Arial" w:cs="Arial"/>
+        </w:rPr>
+      </w:pPr>
+    </w:p>
+    <w:p>
+      <w:pPr>
+        <w:rPr>
+          <w:rFonts w:ascii="Arial" w:hAnsi="Arial" w:cs="Arial"/>
+        </w:rPr>
+      </w:pPr>
+      <w:r>
+        <w:rPr>
+          <w:rFonts w:ascii="Arial" w:hAnsi="Arial" w:cs="Arial"/>
+        </w:rPr>
+        <w:t>Objetivo: Crear un lenguaje que fuera eficiente en ejecución, rápido de compilar, fácil de leer y escribir, con soporte para concurrencia y redes de alto rendimiento, inspirado en la simplicidad de Python y la eficiencia de C++.</w:t>
+      </w:r>
+    </w:p>
+    <w:p>
+      <w:pPr>
+        <w:rPr>
+          <w:rFonts w:ascii="Arial" w:hAnsi="Arial" w:cs="Arial"/>
+        </w:rPr>
+      </w:pPr>
+    </w:p>
+    <w:p>
+      <w:pPr>
+        <w:rPr>
+          <w:rFonts w:ascii="Arial" w:hAnsi="Arial" w:cs="Arial"/>
+        </w:rPr>
+      </w:pPr>
+    </w:p>
+    <w:p>
+      <w:pPr>
+        <w:rPr>
+          <w:rFonts w:ascii="Arial" w:hAnsi="Arial" w:cs="Arial"/>
           <w:sz w:val="28"/>
           <w:szCs w:val="28"/>
         </w:rPr>
       </w:pPr>
       <w:r>
         <w:rPr>
-          <w:rFonts w:ascii="Calibri" w:hAnsi="Calibri" w:cs="Calibri"/>
-          <w:b/>
-          <w:bCs/>
+          <w:rFonts w:ascii="Arial" w:hAnsi="Arial" w:cs="Arial"/>
           <w:sz w:val="28"/>
           <w:szCs w:val="28"/>
         </w:rPr>
@@ -300,41 +326,33 @@
     <w:p>
       <w:pPr>
         <w:rPr>
-          <w:rFonts w:ascii="Calibri" w:hAnsi="Calibri" w:cs="Calibri"/>
-        </w:rPr>
-      </w:pPr>
-    </w:p>
-    <w:p>
-      <w:pPr>
-        <w:rPr>
-          <w:rFonts w:ascii="Calibri" w:hAnsi="Calibri" w:cs="Calibri"/>
-        </w:rPr>
-      </w:pPr>
-      <w:r>
-        <w:rPr>
-          <w:rFonts w:ascii="Calibri" w:hAnsi="Calibri" w:cs="Calibri"/>
-          <w:b/>
-          <w:bCs/>
-        </w:rPr>
-        <w:t>Anuncio (2009</w:t>
-      </w:r>
-      <w:r>
-        <w:rPr>
-          <w:rFonts w:ascii="Calibri" w:hAnsi="Calibri" w:cs="Calibri"/>
-        </w:rPr>
-        <w:t xml:space="preserve">): </w:t>
+          <w:rFonts w:ascii="Arial" w:hAnsi="Arial" w:cs="Arial"/>
+        </w:rPr>
+      </w:pPr>
+    </w:p>
+    <w:p>
+      <w:pPr>
+        <w:rPr>
+          <w:rFonts w:ascii="Arial" w:hAnsi="Arial" w:cs="Arial"/>
+        </w:rPr>
+      </w:pPr>
+      <w:r>
+        <w:rPr>
+          <w:rFonts w:ascii="Arial" w:hAnsi="Arial" w:cs="Arial"/>
+        </w:rPr>
+        <w:t xml:space="preserve">Anuncio (2009): </w:t>
       </w:r>
       <w:proofErr w:type="spellStart"/>
       <w:r>
         <w:rPr>
-          <w:rFonts w:ascii="Calibri" w:hAnsi="Calibri" w:cs="Calibri"/>
+          <w:rFonts w:ascii="Arial" w:hAnsi="Arial" w:cs="Arial"/>
         </w:rPr>
         <w:t>Go</w:t>
       </w:r>
       <w:proofErr w:type="spellEnd"/>
       <w:r>
         <w:rPr>
-          <w:rFonts w:ascii="Calibri" w:hAnsi="Calibri" w:cs="Calibri"/>
+          <w:rFonts w:ascii="Arial" w:hAnsi="Arial" w:cs="Arial"/>
         </w:rPr>
         <w:t xml:space="preserve"> se anunció como un proyecto de código abierto, permitiendo la colaboración externa.</w:t>
       </w:r>
@@ -342,12 +360,12 @@
     <w:p>
       <w:pPr>
         <w:rPr>
-          <w:rFonts w:ascii="Calibri" w:hAnsi="Calibri" w:cs="Calibri"/>
-        </w:rPr>
-      </w:pPr>
-      <w:r>
-        <w:rPr>
-          <w:rFonts w:ascii="Calibri" w:hAnsi="Calibri" w:cs="Calibri"/>
+          <w:rFonts w:ascii="Arial" w:hAnsi="Arial" w:cs="Arial"/>
+        </w:rPr>
+      </w:pPr>
+      <w:r>
+        <w:rPr>
+          <w:rFonts w:ascii="Arial" w:hAnsi="Arial" w:cs="Arial"/>
         </w:rPr>
         <w:t>Versión 1.0 (2012): Se lanzó la primera versión estable, consolidando su base y facilitando su adopción.</w:t>
       </w:r>
@@ -355,145 +373,75 @@
     <w:p>
       <w:pPr>
         <w:rPr>
-          <w:rFonts w:ascii="Calibri" w:hAnsi="Calibri" w:cs="Calibri"/>
-          <w:b/>
-          <w:bCs/>
-        </w:rPr>
-      </w:pPr>
-    </w:p>
-    <w:p>
-      <w:pPr>
-        <w:rPr>
-          <w:rFonts w:ascii="Calibri" w:hAnsi="Calibri" w:cs="Calibri"/>
-        </w:rPr>
-      </w:pPr>
-      <w:r>
-        <w:rPr>
-          <w:rFonts w:ascii="Calibri" w:hAnsi="Calibri" w:cs="Calibri"/>
-          <w:b/>
-          <w:bCs/>
-        </w:rPr>
-        <w:t>Adopción Temprana:</w:t>
-      </w:r>
-      <w:r>
-        <w:rPr>
-          <w:rFonts w:ascii="Calibri" w:hAnsi="Calibri" w:cs="Calibri"/>
-        </w:rPr>
-        <w:t xml:space="preserve"> Rápidamente fue adoptado por equipos de Google (YouTube) y empresas como Dropbox, convirtiéndose en un lenguaje clave para la infraestructura en la nube.</w:t>
-      </w:r>
-      <w:r>
-        <w:rPr>
-          <w:rFonts w:ascii="Calibri" w:hAnsi="Calibri" w:cs="Calibri"/>
-        </w:rPr>
-        <w:t xml:space="preserve"> </w:t>
-      </w:r>
-      <w:r>
-        <w:rPr>
-          <w:rFonts w:ascii="Calibri" w:hAnsi="Calibri" w:cs="Calibri"/>
-        </w:rPr>
-        <w:t xml:space="preserve">En retrospectiva, los autores de </w:t>
+          <w:rFonts w:ascii="Arial" w:hAnsi="Arial" w:cs="Arial"/>
+        </w:rPr>
+      </w:pPr>
+    </w:p>
+    <w:p>
+      <w:pPr>
+        <w:rPr>
+          <w:rFonts w:ascii="Arial" w:hAnsi="Arial" w:cs="Arial"/>
+        </w:rPr>
+      </w:pPr>
+      <w:r>
+        <w:rPr>
+          <w:rFonts w:ascii="Arial" w:hAnsi="Arial" w:cs="Arial"/>
+        </w:rPr>
+        <w:t xml:space="preserve">Adopción Temprana: Rápidamente fue adoptado por equipos de Google (YouTube) y empresas como Dropbox, convirtiéndose en un lenguaje clave para la infraestructura en la nube. En retrospectiva, los autores de </w:t>
       </w:r>
       <w:proofErr w:type="spellStart"/>
       <w:r>
         <w:rPr>
-          <w:rFonts w:ascii="Calibri" w:hAnsi="Calibri" w:cs="Calibri"/>
+          <w:rFonts w:ascii="Arial" w:hAnsi="Arial" w:cs="Arial"/>
         </w:rPr>
         <w:t>Go</w:t>
       </w:r>
       <w:proofErr w:type="spellEnd"/>
       <w:r>
         <w:rPr>
-          <w:rFonts w:ascii="Calibri" w:hAnsi="Calibri" w:cs="Calibri"/>
+          <w:rFonts w:ascii="Arial" w:hAnsi="Arial" w:cs="Arial"/>
         </w:rPr>
         <w:t xml:space="preserve"> consideraron que el lenguaje </w:t>
       </w:r>
       <w:proofErr w:type="spellStart"/>
       <w:r>
         <w:rPr>
-          <w:rFonts w:ascii="Calibri" w:hAnsi="Calibri" w:cs="Calibri"/>
+          <w:rFonts w:ascii="Arial" w:hAnsi="Arial" w:cs="Arial"/>
         </w:rPr>
         <w:t>Go</w:t>
       </w:r>
       <w:proofErr w:type="spellEnd"/>
       <w:r>
         <w:rPr>
-          <w:rFonts w:ascii="Calibri" w:hAnsi="Calibri" w:cs="Calibri"/>
-        </w:rPr>
-        <w:t xml:space="preserve"> tuvo éxito debido al trabajo de ingeniería general en torno al lenguaje, incluido el soporte en tiempo de ejecución para la característica de concurrencia del lenguaje.</w:t>
-      </w:r>
-      <w:r>
-        <w:rPr>
-          <w:rFonts w:ascii="Calibri" w:hAnsi="Calibri" w:cs="Calibri"/>
-        </w:rPr>
-        <w:t xml:space="preserve"> </w:t>
-      </w:r>
-      <w:r>
-        <w:rPr>
-          <w:rFonts w:ascii="Calibri" w:hAnsi="Calibri" w:cs="Calibri"/>
-        </w:rPr>
-        <w:t>Aunque l</w:t>
-      </w:r>
-      <w:r>
-        <w:rPr>
-          <w:rFonts w:ascii="Calibri" w:hAnsi="Calibri" w:cs="Calibri"/>
-        </w:rPr>
-        <w:t xml:space="preserve">a </w:t>
+          <w:rFonts w:ascii="Arial" w:hAnsi="Arial" w:cs="Arial"/>
+        </w:rPr>
+        <w:t xml:space="preserve"> tuvo éxito debido al trabajo de ingeniería general en torno al lenguaje, incluido el soporte en tiempo de ejecución para la característica de concurrencia del lenguaje. Aunque la </w:t>
       </w:r>
       <w:proofErr w:type="gramStart"/>
       <w:r>
         <w:rPr>
-          <w:rFonts w:ascii="Calibri" w:hAnsi="Calibri" w:cs="Calibri"/>
-        </w:rPr>
-        <w:t xml:space="preserve">mayoría </w:t>
-      </w:r>
-      <w:r>
-        <w:rPr>
-          <w:rFonts w:ascii="Calibri" w:hAnsi="Calibri" w:cs="Calibri"/>
-        </w:rPr>
-        <w:t xml:space="preserve"> </w:t>
-      </w:r>
-      <w:r>
-        <w:rPr>
-          <w:rFonts w:ascii="Calibri" w:hAnsi="Calibri" w:cs="Calibri"/>
-        </w:rPr>
-        <w:t>de</w:t>
+          <w:rFonts w:ascii="Arial" w:hAnsi="Arial" w:cs="Arial"/>
+        </w:rPr>
+        <w:t>mayoría  de</w:t>
       </w:r>
       <w:proofErr w:type="gramEnd"/>
       <w:r>
         <w:rPr>
-          <w:rFonts w:ascii="Calibri" w:hAnsi="Calibri" w:cs="Calibri"/>
-        </w:rPr>
-        <w:t xml:space="preserve"> los </w:t>
-      </w:r>
-      <w:r>
-        <w:rPr>
-          <w:rFonts w:ascii="Calibri" w:hAnsi="Calibri" w:cs="Calibri"/>
-        </w:rPr>
-        <w:t>diseño</w:t>
-      </w:r>
-      <w:r>
-        <w:rPr>
-          <w:rFonts w:ascii="Calibri" w:hAnsi="Calibri" w:cs="Calibri"/>
-        </w:rPr>
-        <w:t xml:space="preserve">s </w:t>
-      </w:r>
-      <w:r>
-        <w:rPr>
-          <w:rFonts w:ascii="Calibri" w:hAnsi="Calibri" w:cs="Calibri"/>
-        </w:rPr>
-        <w:t xml:space="preserve">de los lenguajes se centra en innovaciones en sintaxis, semántica o tipificación, </w:t>
+          <w:rFonts w:ascii="Arial" w:hAnsi="Arial" w:cs="Arial"/>
+        </w:rPr>
+        <w:t xml:space="preserve"> los diseños de los lenguajes se centra en innovaciones en sintaxis, semántica o tipificación, </w:t>
       </w:r>
       <w:proofErr w:type="spellStart"/>
       <w:r>
         <w:rPr>
-          <w:rFonts w:ascii="Calibri" w:hAnsi="Calibri" w:cs="Calibri"/>
+          <w:rFonts w:ascii="Arial" w:hAnsi="Arial" w:cs="Arial"/>
         </w:rPr>
         <w:t>Go</w:t>
       </w:r>
       <w:proofErr w:type="spellEnd"/>
       <w:r>
         <w:rPr>
-          <w:rFonts w:ascii="Calibri" w:hAnsi="Calibri" w:cs="Calibri"/>
+          <w:rFonts w:ascii="Arial" w:hAnsi="Arial" w:cs="Arial"/>
         </w:rPr>
         <w:t xml:space="preserve"> se centra en el proceso de desarrollo de software en sí</w:t>
       </w:r>
@@ -501,25 +449,21 @@
     <w:p>
       <w:pPr>
         <w:rPr>
-          <w:rFonts w:ascii="Calibri" w:hAnsi="Calibri" w:cs="Calibri"/>
-        </w:rPr>
-      </w:pPr>
-    </w:p>
-    <w:p>
-      <w:pPr>
-        <w:rPr>
-          <w:rFonts w:ascii="Calibri" w:hAnsi="Calibri" w:cs="Calibri"/>
-          <w:b/>
-          <w:bCs/>
+          <w:rFonts w:ascii="Arial" w:hAnsi="Arial" w:cs="Arial"/>
+        </w:rPr>
+      </w:pPr>
+    </w:p>
+    <w:p>
+      <w:pPr>
+        <w:rPr>
+          <w:rFonts w:ascii="Arial" w:hAnsi="Arial" w:cs="Arial"/>
           <w:sz w:val="28"/>
           <w:szCs w:val="28"/>
         </w:rPr>
       </w:pPr>
       <w:r>
         <w:rPr>
-          <w:rFonts w:ascii="Calibri" w:hAnsi="Calibri" w:cs="Calibri"/>
-          <w:b/>
-          <w:bCs/>
+          <w:rFonts w:ascii="Arial" w:hAnsi="Arial" w:cs="Arial"/>
           <w:sz w:val="28"/>
           <w:szCs w:val="28"/>
         </w:rPr>
@@ -529,20 +473,20 @@
     <w:p>
       <w:pPr>
         <w:rPr>
-          <w:rFonts w:ascii="Calibri" w:hAnsi="Calibri" w:cs="Calibri"/>
+          <w:rFonts w:ascii="Arial" w:hAnsi="Arial" w:cs="Arial"/>
         </w:rPr>
       </w:pPr>
       <w:proofErr w:type="spellStart"/>
       <w:r>
         <w:rPr>
-          <w:rFonts w:ascii="Calibri" w:hAnsi="Calibri" w:cs="Calibri"/>
+          <w:rFonts w:ascii="Arial" w:hAnsi="Arial" w:cs="Arial"/>
         </w:rPr>
         <w:t>Go</w:t>
       </w:r>
       <w:proofErr w:type="spellEnd"/>
       <w:r>
         <w:rPr>
-          <w:rFonts w:ascii="Calibri" w:hAnsi="Calibri" w:cs="Calibri"/>
+          <w:rFonts w:ascii="Arial" w:hAnsi="Arial" w:cs="Arial"/>
         </w:rPr>
         <w:t xml:space="preserve"> está influenciado por </w:t>
       </w:r>
@@ -550,14 +494,14 @@
         <w:r>
           <w:rPr>
             <w:rStyle w:val="Hipervnculo"/>
-            <w:rFonts w:ascii="Calibri" w:hAnsi="Calibri" w:cs="Calibri"/>
+            <w:rFonts w:ascii="Arial" w:hAnsi="Arial" w:cs="Arial"/>
           </w:rPr>
           <w:t>C</w:t>
         </w:r>
       </w:hyperlink>
       <w:r>
         <w:rPr>
-          <w:rFonts w:ascii="Calibri" w:hAnsi="Calibri" w:cs="Calibri"/>
+          <w:rFonts w:ascii="Arial" w:hAnsi="Arial" w:cs="Arial"/>
         </w:rPr>
         <w:t> (especialmente el </w:t>
       </w:r>
@@ -565,7 +509,7 @@
         <w:r>
           <w:rPr>
             <w:rStyle w:val="Hipervnculo"/>
-            <w:rFonts w:ascii="Calibri" w:hAnsi="Calibri" w:cs="Calibri"/>
+            <w:rFonts w:ascii="Arial" w:hAnsi="Arial" w:cs="Arial"/>
           </w:rPr>
           <w:t>dialecto </w:t>
         </w:r>
@@ -574,7 +518,7 @@
         <w:r>
           <w:rPr>
             <w:rStyle w:val="Hipervnculo"/>
-            <w:rFonts w:ascii="Calibri" w:hAnsi="Calibri" w:cs="Calibri"/>
+            <w:rFonts w:ascii="Arial" w:hAnsi="Arial" w:cs="Arial"/>
           </w:rPr>
           <w:t>Plan 9 </w:t>
         </w:r>
@@ -583,7 +527,7 @@
         <w:r>
           <w:rPr>
             <w:rStyle w:val="Hipervnculo"/>
-            <w:rFonts w:ascii="Calibri" w:hAnsi="Calibri" w:cs="Calibri"/>
+            <w:rFonts w:ascii="Arial" w:hAnsi="Arial" w:cs="Arial"/>
             <w:vertAlign w:val="superscript"/>
           </w:rPr>
           <w:t>[</w:t>
@@ -593,7 +537,7 @@
         <w:r>
           <w:rPr>
             <w:rStyle w:val="Hipervnculo"/>
-            <w:rFonts w:ascii="Calibri" w:hAnsi="Calibri" w:cs="Calibri"/>
+            <w:rFonts w:ascii="Arial" w:hAnsi="Arial" w:cs="Arial"/>
             <w:vertAlign w:val="superscript"/>
           </w:rPr>
           <w:t> 51 </w:t>
@@ -603,7 +547,7 @@
         <w:r>
           <w:rPr>
             <w:rStyle w:val="Hipervnculo"/>
-            <w:rFonts w:ascii="Calibri" w:hAnsi="Calibri" w:cs="Calibri"/>
+            <w:rFonts w:ascii="Arial" w:hAnsi="Arial" w:cs="Arial"/>
             <w:vertAlign w:val="superscript"/>
           </w:rPr>
           <w:t>]</w:t>
@@ -611,7 +555,7 @@
       </w:hyperlink>
       <w:r>
         <w:rPr>
-          <w:rFonts w:ascii="Calibri" w:hAnsi="Calibri" w:cs="Calibri"/>
+          <w:rFonts w:ascii="Arial" w:hAnsi="Arial" w:cs="Arial"/>
           <w:vertAlign w:val="superscript"/>
         </w:rPr>
         <w:t> [ </w:t>
@@ -620,7 +564,7 @@
         <w:r>
           <w:rPr>
             <w:rStyle w:val="Hipervnculo"/>
-            <w:rFonts w:ascii="Calibri" w:hAnsi="Calibri" w:cs="Calibri"/>
+            <w:rFonts w:ascii="Arial" w:hAnsi="Arial" w:cs="Arial"/>
             <w:i/>
             <w:iCs/>
             <w:vertAlign w:val="superscript"/>
@@ -630,7 +574,7 @@
       </w:hyperlink>
       <w:r>
         <w:rPr>
-          <w:rFonts w:ascii="Calibri" w:hAnsi="Calibri" w:cs="Calibri"/>
+          <w:rFonts w:ascii="Arial" w:hAnsi="Arial" w:cs="Arial"/>
           <w:i/>
           <w:iCs/>
           <w:vertAlign w:val="superscript"/>
@@ -641,7 +585,7 @@
         <w:r>
           <w:rPr>
             <w:rStyle w:val="Hipervnculo"/>
-            <w:rFonts w:ascii="Calibri" w:hAnsi="Calibri" w:cs="Calibri"/>
+            <w:rFonts w:ascii="Arial" w:hAnsi="Arial" w:cs="Arial"/>
             <w:i/>
             <w:iCs/>
             <w:vertAlign w:val="superscript"/>
@@ -651,14 +595,14 @@
       </w:hyperlink>
       <w:r>
         <w:rPr>
-          <w:rFonts w:ascii="Calibri" w:hAnsi="Calibri" w:cs="Calibri"/>
+          <w:rFonts w:ascii="Arial" w:hAnsi="Arial" w:cs="Arial"/>
           <w:vertAlign w:val="superscript"/>
         </w:rPr>
         <w:t> ]</w:t>
       </w:r>
       <w:r>
         <w:rPr>
-          <w:rFonts w:ascii="Calibri" w:hAnsi="Calibri" w:cs="Calibri"/>
+          <w:rFonts w:ascii="Arial" w:hAnsi="Arial" w:cs="Arial"/>
         </w:rPr>
         <w:t xml:space="preserve"> ), pero con énfasis en una mayor simplicidad y seguridad. </w:t>
       </w:r>
@@ -666,12 +610,12 @@
     <w:p>
       <w:pPr>
         <w:rPr>
-          <w:rFonts w:ascii="Calibri" w:hAnsi="Calibri" w:cs="Calibri"/>
-        </w:rPr>
-      </w:pPr>
-      <w:r>
-        <w:rPr>
-          <w:rFonts w:ascii="Calibri" w:hAnsi="Calibri" w:cs="Calibri"/>
+          <w:rFonts w:ascii="Arial" w:hAnsi="Arial" w:cs="Arial"/>
+        </w:rPr>
+      </w:pPr>
+      <w:r>
+        <w:rPr>
+          <w:rFonts w:ascii="Arial" w:hAnsi="Arial" w:cs="Arial"/>
         </w:rPr>
         <w:lastRenderedPageBreak/>
         <w:t>Consiste en:</w:t>
@@ -684,12 +628,12 @@
           <w:numId w:val="1"/>
         </w:numPr>
         <w:rPr>
-          <w:rFonts w:ascii="Calibri" w:hAnsi="Calibri" w:cs="Calibri"/>
-        </w:rPr>
-      </w:pPr>
-      <w:r>
-        <w:rPr>
-          <w:rFonts w:ascii="Calibri" w:hAnsi="Calibri" w:cs="Calibri"/>
+          <w:rFonts w:ascii="Arial" w:hAnsi="Arial" w:cs="Arial"/>
+        </w:rPr>
+      </w:pPr>
+      <w:r>
+        <w:rPr>
+          <w:rFonts w:ascii="Arial" w:hAnsi="Arial" w:cs="Arial"/>
         </w:rPr>
         <w:t>Una sintaxis y un entorno que adoptan patrones más comunes en </w:t>
       </w:r>
@@ -697,7 +641,7 @@
         <w:r>
           <w:rPr>
             <w:rStyle w:val="Hipervnculo"/>
-            <w:rFonts w:ascii="Calibri" w:hAnsi="Calibri" w:cs="Calibri"/>
+            <w:rFonts w:ascii="Arial" w:hAnsi="Arial" w:cs="Arial"/>
           </w:rPr>
           <w:t>lenguajes dinámicos</w:t>
         </w:r>
@@ -710,12 +654,12 @@
           <w:numId w:val="1"/>
         </w:numPr>
         <w:rPr>
-          <w:rFonts w:ascii="Calibri" w:hAnsi="Calibri" w:cs="Calibri"/>
-        </w:rPr>
-      </w:pPr>
-      <w:r>
-        <w:rPr>
-          <w:rFonts w:ascii="Calibri" w:hAnsi="Calibri" w:cs="Calibri"/>
+          <w:rFonts w:ascii="Arial" w:hAnsi="Arial" w:cs="Arial"/>
+        </w:rPr>
+      </w:pPr>
+      <w:r>
+        <w:rPr>
+          <w:rFonts w:ascii="Arial" w:hAnsi="Arial" w:cs="Arial"/>
         </w:rPr>
         <w:t>Declaración de variable concisa opcional e inicialización mediante </w:t>
       </w:r>
@@ -723,72 +667,44 @@
         <w:r>
           <w:rPr>
             <w:rStyle w:val="Hipervnculo"/>
-            <w:rFonts w:ascii="Calibri" w:hAnsi="Calibri" w:cs="Calibri"/>
+            <w:rFonts w:ascii="Arial" w:hAnsi="Arial" w:cs="Arial"/>
           </w:rPr>
           <w:t>inferencia de tipo</w:t>
         </w:r>
       </w:hyperlink>
       <w:r>
         <w:rPr>
-          <w:rFonts w:ascii="Calibri" w:hAnsi="Calibri" w:cs="Calibri"/>
+          <w:rFonts w:ascii="Arial" w:hAnsi="Arial" w:cs="Arial"/>
         </w:rPr>
         <w:t> </w:t>
       </w:r>
       <w:proofErr w:type="gramStart"/>
       <w:r>
         <w:rPr>
-          <w:rFonts w:ascii="Calibri" w:hAnsi="Calibri" w:cs="Calibri"/>
+          <w:rFonts w:ascii="Arial" w:hAnsi="Arial" w:cs="Arial"/>
         </w:rPr>
         <w:t>( en</w:t>
       </w:r>
       <w:proofErr w:type="gramEnd"/>
       <w:r>
         <w:rPr>
-          <w:rFonts w:ascii="Calibri" w:hAnsi="Calibri" w:cs="Calibri"/>
-        </w:rPr>
-        <w:t xml:space="preserve"> lugar de o )x := 0</w:t>
-      </w:r>
-      <w:r>
-        <w:rPr>
-          <w:rFonts w:ascii="Calibri" w:hAnsi="Calibri" w:cs="Calibri"/>
-          <w:b/>
-          <w:bCs/>
-        </w:rPr>
-        <w:t>var</w:t>
-      </w:r>
-      <w:r>
-        <w:rPr>
-          <w:rFonts w:ascii="Calibri" w:hAnsi="Calibri" w:cs="Calibri"/>
-        </w:rPr>
-        <w:t> x </w:t>
+          <w:rFonts w:ascii="Arial" w:hAnsi="Arial" w:cs="Arial"/>
+        </w:rPr>
+        <w:t xml:space="preserve"> lugar de o )x := 0var x </w:t>
       </w:r>
       <w:proofErr w:type="spellStart"/>
       <w:r>
         <w:rPr>
-          <w:rFonts w:ascii="Calibri" w:hAnsi="Calibri" w:cs="Calibri"/>
+          <w:rFonts w:ascii="Arial" w:hAnsi="Arial" w:cs="Arial"/>
         </w:rPr>
         <w:t>int</w:t>
       </w:r>
       <w:proofErr w:type="spellEnd"/>
       <w:r>
         <w:rPr>
-          <w:rFonts w:ascii="Calibri" w:hAnsi="Calibri" w:cs="Calibri"/>
-        </w:rPr>
-        <w:t> = 0;</w:t>
-      </w:r>
-      <w:r>
-        <w:rPr>
-          <w:rFonts w:ascii="Calibri" w:hAnsi="Calibri" w:cs="Calibri"/>
-          <w:b/>
-          <w:bCs/>
-        </w:rPr>
-        <w:t>var</w:t>
-      </w:r>
-      <w:r>
-        <w:rPr>
-          <w:rFonts w:ascii="Calibri" w:hAnsi="Calibri" w:cs="Calibri"/>
-        </w:rPr>
-        <w:t> x = 0;</w:t>
+          <w:rFonts w:ascii="Arial" w:hAnsi="Arial" w:cs="Arial"/>
+        </w:rPr>
+        <w:t> = 0;var x = 0;</w:t>
       </w:r>
     </w:p>
     <w:p>
@@ -798,12 +714,12 @@
           <w:numId w:val="1"/>
         </w:numPr>
         <w:rPr>
-          <w:rFonts w:ascii="Calibri" w:hAnsi="Calibri" w:cs="Calibri"/>
-        </w:rPr>
-      </w:pPr>
-      <w:r>
-        <w:rPr>
-          <w:rFonts w:ascii="Calibri" w:hAnsi="Calibri" w:cs="Calibri"/>
+          <w:rFonts w:ascii="Arial" w:hAnsi="Arial" w:cs="Arial"/>
+        </w:rPr>
+      </w:pPr>
+      <w:r>
+        <w:rPr>
+          <w:rFonts w:ascii="Arial" w:hAnsi="Arial" w:cs="Arial"/>
         </w:rPr>
         <w:t>Compilación rápida </w:t>
       </w:r>
@@ -815,26 +731,26 @@
           <w:numId w:val="1"/>
         </w:numPr>
         <w:rPr>
-          <w:rFonts w:ascii="Calibri" w:hAnsi="Calibri" w:cs="Calibri"/>
-        </w:rPr>
-      </w:pPr>
-      <w:r>
-        <w:rPr>
-          <w:rFonts w:ascii="Calibri" w:hAnsi="Calibri" w:cs="Calibri"/>
+          <w:rFonts w:ascii="Arial" w:hAnsi="Arial" w:cs="Arial"/>
+        </w:rPr>
+      </w:pPr>
+      <w:r>
+        <w:rPr>
+          <w:rFonts w:ascii="Arial" w:hAnsi="Arial" w:cs="Arial"/>
         </w:rPr>
         <w:t xml:space="preserve">Gestión remota de paquetes </w:t>
       </w:r>
       <w:proofErr w:type="gramStart"/>
       <w:r>
         <w:rPr>
-          <w:rFonts w:ascii="Calibri" w:hAnsi="Calibri" w:cs="Calibri"/>
+          <w:rFonts w:ascii="Arial" w:hAnsi="Arial" w:cs="Arial"/>
         </w:rPr>
         <w:t>( </w:t>
       </w:r>
       <w:proofErr w:type="spellStart"/>
       <w:r>
         <w:rPr>
-          <w:rFonts w:ascii="Calibri" w:hAnsi="Calibri" w:cs="Calibri"/>
+          <w:rFonts w:ascii="Arial" w:hAnsi="Arial" w:cs="Arial"/>
         </w:rPr>
         <w:t>go</w:t>
       </w:r>
@@ -842,26 +758,1309 @@
       <w:proofErr w:type="gramEnd"/>
       <w:r>
         <w:rPr>
-          <w:rFonts w:ascii="Calibri" w:hAnsi="Calibri" w:cs="Calibri"/>
+          <w:rFonts w:ascii="Arial" w:hAnsi="Arial" w:cs="Arial"/>
         </w:rPr>
         <w:t xml:space="preserve"> </w:t>
       </w:r>
       <w:proofErr w:type="spellStart"/>
       <w:r>
         <w:rPr>
-          <w:rFonts w:ascii="Calibri" w:hAnsi="Calibri" w:cs="Calibri"/>
+          <w:rFonts w:ascii="Arial" w:hAnsi="Arial" w:cs="Arial"/>
         </w:rPr>
         <w:t>get</w:t>
       </w:r>
       <w:proofErr w:type="spellEnd"/>
       <w:r>
         <w:rPr>
-          <w:rFonts w:ascii="Calibri" w:hAnsi="Calibri" w:cs="Calibri"/>
+          <w:rFonts w:ascii="Arial" w:hAnsi="Arial" w:cs="Arial"/>
         </w:rPr>
         <w:t>)  y documentación de paquetes en línea </w:t>
       </w:r>
     </w:p>
+    <w:p>
+      <w:pPr>
+        <w:rPr>
+          <w:rFonts w:ascii="Arial" w:hAnsi="Arial" w:cs="Arial"/>
+        </w:rPr>
+      </w:pPr>
+    </w:p>
+    <w:p>
+      <w:pPr>
+        <w:rPr>
+          <w:rFonts w:ascii="Arial" w:hAnsi="Arial" w:cs="Arial"/>
+        </w:rPr>
+      </w:pPr>
+      <w:r>
+        <w:rPr>
+          <w:rFonts w:ascii="Arial" w:hAnsi="Arial" w:cs="Arial"/>
+        </w:rPr>
+        <w:t xml:space="preserve">Variables más frecuentes de </w:t>
+      </w:r>
+      <w:proofErr w:type="spellStart"/>
+      <w:r>
+        <w:rPr>
+          <w:rFonts w:ascii="Arial" w:hAnsi="Arial" w:cs="Arial"/>
+        </w:rPr>
+        <w:t>Go</w:t>
+      </w:r>
+      <w:proofErr w:type="spellEnd"/>
+      <w:r>
+        <w:rPr>
+          <w:rFonts w:ascii="Arial" w:hAnsi="Arial" w:cs="Arial"/>
+        </w:rPr>
+        <w:t xml:space="preserve"> (</w:t>
+      </w:r>
+      <w:proofErr w:type="spellStart"/>
+      <w:r>
+        <w:rPr>
+          <w:rFonts w:ascii="Arial" w:hAnsi="Arial" w:cs="Arial"/>
+        </w:rPr>
+        <w:t>golang</w:t>
+      </w:r>
+      <w:proofErr w:type="spellEnd"/>
+      <w:r>
+        <w:rPr>
+          <w:rFonts w:ascii="Arial" w:hAnsi="Arial" w:cs="Arial"/>
+        </w:rPr>
+        <w:t>)</w:t>
+      </w:r>
+    </w:p>
+    <w:p>
+      <w:pPr>
+        <w:rPr>
+          <w:rFonts w:ascii="Arial" w:hAnsi="Arial" w:cs="Arial"/>
+        </w:rPr>
+      </w:pPr>
+      <w:r>
+        <w:rPr>
+          <w:rFonts w:ascii="Arial" w:hAnsi="Arial" w:cs="Arial"/>
+        </w:rPr>
+        <w:t> </w:t>
+      </w:r>
+    </w:p>
+    <w:p>
+      <w:pPr>
+        <w:rPr>
+          <w:rFonts w:ascii="Arial" w:hAnsi="Arial" w:cs="Arial"/>
+        </w:rPr>
+      </w:pPr>
+      <w:r>
+        <w:rPr>
+          <w:rFonts w:ascii="Arial" w:hAnsi="Arial" w:cs="Arial"/>
+        </w:rPr>
+        <w:t xml:space="preserve">Las variables más frecuentes en </w:t>
+      </w:r>
+      <w:proofErr w:type="spellStart"/>
+      <w:r>
+        <w:rPr>
+          <w:rFonts w:ascii="Arial" w:hAnsi="Arial" w:cs="Arial"/>
+        </w:rPr>
+        <w:t>Go</w:t>
+      </w:r>
+      <w:proofErr w:type="spellEnd"/>
+      <w:r>
+        <w:rPr>
+          <w:rFonts w:ascii="Arial" w:hAnsi="Arial" w:cs="Arial"/>
+        </w:rPr>
+        <w:t xml:space="preserve"> incluyen tipos básicos como enteros, texto, booleanos y números de punto flotante y son comúnmente declarados usando inferencia de tipos con </w:t>
+      </w:r>
+      <w:proofErr w:type="gramStart"/>
+      <w:r>
+        <w:rPr>
+          <w:rFonts w:ascii="Arial" w:hAnsi="Arial" w:cs="Arial"/>
+        </w:rPr>
+        <w:t>“:=</w:t>
+      </w:r>
+      <w:proofErr w:type="gramEnd"/>
+      <w:r>
+        <w:rPr>
+          <w:rFonts w:ascii="Arial" w:hAnsi="Arial" w:cs="Arial"/>
+        </w:rPr>
+        <w:t>”.</w:t>
+      </w:r>
+    </w:p>
+    <w:p>
+      <w:pPr>
+        <w:rPr>
+          <w:rFonts w:ascii="Arial" w:hAnsi="Arial" w:cs="Arial"/>
+        </w:rPr>
+      </w:pPr>
+      <w:r>
+        <w:rPr>
+          <w:rFonts w:ascii="Arial" w:hAnsi="Arial" w:cs="Arial"/>
+        </w:rPr>
+        <w:t> </w:t>
+      </w:r>
+    </w:p>
+    <w:p>
+      <w:pPr>
+        <w:rPr>
+          <w:rFonts w:ascii="Arial" w:hAnsi="Arial" w:cs="Arial"/>
+        </w:rPr>
+      </w:pPr>
+      <w:r>
+        <w:rPr>
+          <w:rFonts w:ascii="Arial" w:hAnsi="Arial" w:cs="Arial"/>
+        </w:rPr>
+        <w:t>Las variables más frecuentes son:</w:t>
+      </w:r>
+      <w:r>
+        <w:rPr>
+          <w:rFonts w:ascii="Arial" w:hAnsi="Arial" w:cs="Arial"/>
+        </w:rPr>
+        <w:br/>
+        <w:t>•</w:t>
+      </w:r>
+      <w:r>
+        <w:rPr>
+          <w:rFonts w:ascii="Arial" w:hAnsi="Arial" w:cs="Arial"/>
+        </w:rPr>
+        <w:t> </w:t>
+      </w:r>
+      <w:r>
+        <w:rPr>
+          <w:rFonts w:ascii="Arial" w:hAnsi="Arial" w:cs="Arial"/>
+        </w:rPr>
+        <w:t> </w:t>
+      </w:r>
+      <w:proofErr w:type="spellStart"/>
+      <w:r>
+        <w:rPr>
+          <w:rFonts w:ascii="Arial" w:hAnsi="Arial" w:cs="Arial"/>
+        </w:rPr>
+        <w:t>int</w:t>
+      </w:r>
+      <w:proofErr w:type="spellEnd"/>
+      <w:r>
+        <w:rPr>
+          <w:rFonts w:ascii="Arial" w:hAnsi="Arial" w:cs="Arial"/>
+        </w:rPr>
+        <w:t>: para los tipos de variables enteros.</w:t>
+      </w:r>
+      <w:r>
+        <w:rPr>
+          <w:rFonts w:ascii="Arial" w:hAnsi="Arial" w:cs="Arial"/>
+        </w:rPr>
+        <w:br/>
+        <w:t>•</w:t>
+      </w:r>
+      <w:r>
+        <w:rPr>
+          <w:rFonts w:ascii="Arial" w:hAnsi="Arial" w:cs="Arial"/>
+        </w:rPr>
+        <w:t> </w:t>
+      </w:r>
+      <w:r>
+        <w:rPr>
+          <w:rFonts w:ascii="Arial" w:hAnsi="Arial" w:cs="Arial"/>
+        </w:rPr>
+        <w:t> </w:t>
+      </w:r>
+      <w:r>
+        <w:rPr>
+          <w:rFonts w:ascii="Arial" w:hAnsi="Arial" w:cs="Arial"/>
+        </w:rPr>
+        <w:t>float64: para “números de punto flotante” de doble precisión, que se usa para cálculos de alta precisión.</w:t>
+      </w:r>
+      <w:r>
+        <w:rPr>
+          <w:rFonts w:ascii="Arial" w:hAnsi="Arial" w:cs="Arial"/>
+        </w:rPr>
+        <w:br/>
+        <w:t>•</w:t>
+      </w:r>
+      <w:r>
+        <w:rPr>
+          <w:rFonts w:ascii="Arial" w:hAnsi="Arial" w:cs="Arial"/>
+        </w:rPr>
+        <w:t> </w:t>
+      </w:r>
+      <w:r>
+        <w:rPr>
+          <w:rFonts w:ascii="Arial" w:hAnsi="Arial" w:cs="Arial"/>
+        </w:rPr>
+        <w:t> </w:t>
+      </w:r>
+      <w:proofErr w:type="spellStart"/>
+      <w:r>
+        <w:rPr>
+          <w:rFonts w:ascii="Arial" w:hAnsi="Arial" w:cs="Arial"/>
+        </w:rPr>
+        <w:t>string</w:t>
+      </w:r>
+      <w:proofErr w:type="spellEnd"/>
+      <w:r>
+        <w:rPr>
+          <w:rFonts w:ascii="Arial" w:hAnsi="Arial" w:cs="Arial"/>
+        </w:rPr>
+        <w:t>: para el tipo de variable texto o cadena de texto.</w:t>
+      </w:r>
+      <w:r>
+        <w:rPr>
+          <w:rFonts w:ascii="Arial" w:hAnsi="Arial" w:cs="Arial"/>
+        </w:rPr>
+        <w:br/>
+        <w:t>•</w:t>
+      </w:r>
+      <w:r>
+        <w:rPr>
+          <w:rFonts w:ascii="Arial" w:hAnsi="Arial" w:cs="Arial"/>
+        </w:rPr>
+        <w:t> </w:t>
+      </w:r>
+      <w:r>
+        <w:rPr>
+          <w:rFonts w:ascii="Arial" w:hAnsi="Arial" w:cs="Arial"/>
+        </w:rPr>
+        <w:t> </w:t>
+      </w:r>
+      <w:proofErr w:type="spellStart"/>
+      <w:r>
+        <w:rPr>
+          <w:rFonts w:ascii="Arial" w:hAnsi="Arial" w:cs="Arial"/>
+        </w:rPr>
+        <w:t>bool</w:t>
+      </w:r>
+      <w:proofErr w:type="spellEnd"/>
+      <w:r>
+        <w:rPr>
+          <w:rFonts w:ascii="Arial" w:hAnsi="Arial" w:cs="Arial"/>
+        </w:rPr>
+        <w:t>: para las variables de tipo falso/verdadero.</w:t>
+      </w:r>
+      <w:r>
+        <w:rPr>
+          <w:rFonts w:ascii="Arial" w:hAnsi="Arial" w:cs="Arial"/>
+        </w:rPr>
+        <w:br/>
+      </w:r>
+      <w:r>
+        <w:rPr>
+          <w:rFonts w:ascii="Arial" w:hAnsi="Arial" w:cs="Arial"/>
+        </w:rPr>
+        <w:br/>
+        <w:t>Otro tipo de variables comunes son:</w:t>
+      </w:r>
+      <w:r>
+        <w:rPr>
+          <w:rFonts w:ascii="Arial" w:hAnsi="Arial" w:cs="Arial"/>
+        </w:rPr>
+        <w:br/>
+        <w:t>•</w:t>
+      </w:r>
+      <w:r>
+        <w:rPr>
+          <w:rFonts w:ascii="Arial" w:hAnsi="Arial" w:cs="Arial"/>
+        </w:rPr>
+        <w:t> </w:t>
+      </w:r>
+      <w:r>
+        <w:rPr>
+          <w:rFonts w:ascii="Arial" w:hAnsi="Arial" w:cs="Arial"/>
+        </w:rPr>
+        <w:t> </w:t>
+      </w:r>
+      <w:r>
+        <w:rPr>
+          <w:rFonts w:ascii="Arial" w:hAnsi="Arial" w:cs="Arial"/>
+        </w:rPr>
+        <w:t>byte: para datos binarios.</w:t>
+      </w:r>
+      <w:r>
+        <w:rPr>
+          <w:rFonts w:ascii="Arial" w:hAnsi="Arial" w:cs="Arial"/>
+        </w:rPr>
+        <w:br/>
+        <w:t>•</w:t>
+      </w:r>
+      <w:r>
+        <w:rPr>
+          <w:rFonts w:ascii="Arial" w:hAnsi="Arial" w:cs="Arial"/>
+        </w:rPr>
+        <w:t> </w:t>
+      </w:r>
+      <w:r>
+        <w:rPr>
+          <w:rFonts w:ascii="Arial" w:hAnsi="Arial" w:cs="Arial"/>
+        </w:rPr>
+        <w:t> </w:t>
+      </w:r>
+      <w:r>
+        <w:rPr>
+          <w:rFonts w:ascii="Arial" w:hAnsi="Arial" w:cs="Arial"/>
+        </w:rPr>
+        <w:t>rune: para caracteres Unicode individuales.</w:t>
+      </w:r>
+      <w:r>
+        <w:rPr>
+          <w:rFonts w:ascii="Arial" w:hAnsi="Arial" w:cs="Arial"/>
+        </w:rPr>
+        <w:br/>
+        <w:t>•</w:t>
+      </w:r>
+      <w:r>
+        <w:rPr>
+          <w:rFonts w:ascii="Arial" w:hAnsi="Arial" w:cs="Arial"/>
+        </w:rPr>
+        <w:t> </w:t>
+      </w:r>
+      <w:r>
+        <w:rPr>
+          <w:rFonts w:ascii="Arial" w:hAnsi="Arial" w:cs="Arial"/>
+        </w:rPr>
+        <w:t> </w:t>
+      </w:r>
+      <w:r>
+        <w:rPr>
+          <w:rFonts w:ascii="Arial" w:hAnsi="Arial" w:cs="Arial"/>
+        </w:rPr>
+        <w:t xml:space="preserve">y </w:t>
+      </w:r>
+      <w:proofErr w:type="spellStart"/>
+      <w:r>
+        <w:rPr>
+          <w:rFonts w:ascii="Arial" w:hAnsi="Arial" w:cs="Arial"/>
+        </w:rPr>
+        <w:t>nil</w:t>
+      </w:r>
+      <w:proofErr w:type="spellEnd"/>
+      <w:r>
+        <w:rPr>
+          <w:rFonts w:ascii="Arial" w:hAnsi="Arial" w:cs="Arial"/>
+        </w:rPr>
+        <w:t>: para punteros o mapas NO inicializados.</w:t>
+      </w:r>
+    </w:p>
+    <w:p>
+      <w:pPr>
+        <w:rPr>
+          <w:rFonts w:ascii="Arial" w:hAnsi="Arial" w:cs="Arial"/>
+        </w:rPr>
+      </w:pPr>
+      <w:r>
+        <w:rPr>
+          <w:rFonts w:ascii="Arial" w:hAnsi="Arial" w:cs="Arial"/>
+        </w:rPr>
+        <w:t> </w:t>
+      </w:r>
+    </w:p>
+    <w:p>
+      <w:pPr>
+        <w:rPr>
+          <w:rFonts w:ascii="Arial" w:hAnsi="Arial" w:cs="Arial"/>
+        </w:rPr>
+      </w:pPr>
+      <w:r>
+        <w:rPr>
+          <w:rFonts w:ascii="Arial" w:hAnsi="Arial" w:cs="Arial"/>
+        </w:rPr>
+        <w:t xml:space="preserve">Estas son las variables </w:t>
+      </w:r>
+      <w:proofErr w:type="spellStart"/>
+      <w:r>
+        <w:rPr>
+          <w:rFonts w:ascii="Arial" w:hAnsi="Arial" w:cs="Arial"/>
+        </w:rPr>
+        <w:t>mas</w:t>
+      </w:r>
+      <w:proofErr w:type="spellEnd"/>
+      <w:r>
+        <w:rPr>
+          <w:rFonts w:ascii="Arial" w:hAnsi="Arial" w:cs="Arial"/>
+        </w:rPr>
+        <w:t xml:space="preserve"> comunes ya que son similares a otros lenguajes de programación y por su fácil entendimiento al momento de utilizarlas, ya que es un poco sencillo saber su función por su nombre o iniciales en </w:t>
+      </w:r>
+      <w:proofErr w:type="spellStart"/>
+      <w:r>
+        <w:rPr>
+          <w:rFonts w:ascii="Arial" w:hAnsi="Arial" w:cs="Arial"/>
+        </w:rPr>
+        <w:t>ingles</w:t>
+      </w:r>
+      <w:proofErr w:type="spellEnd"/>
+      <w:r>
+        <w:rPr>
+          <w:rFonts w:ascii="Arial" w:hAnsi="Arial" w:cs="Arial"/>
+        </w:rPr>
+        <w:t>.</w:t>
+      </w:r>
+    </w:p>
+    <w:p>
+      <w:pPr>
+        <w:rPr>
+          <w:rFonts w:ascii="Arial" w:hAnsi="Arial" w:cs="Arial"/>
+        </w:rPr>
+      </w:pPr>
+      <w:r>
+        <w:rPr>
+          <w:rFonts w:ascii="Arial" w:hAnsi="Arial" w:cs="Arial"/>
+        </w:rPr>
+        <w:t> </w:t>
+      </w:r>
+    </w:p>
+    <w:p>
+      <w:pPr>
+        <w:rPr>
+          <w:rFonts w:ascii="Arial" w:hAnsi="Arial" w:cs="Arial"/>
+        </w:rPr>
+      </w:pPr>
+      <w:r>
+        <w:rPr>
+          <w:rFonts w:ascii="Arial" w:hAnsi="Arial" w:cs="Arial"/>
+        </w:rPr>
+        <w:t> Ejemplos de GO (</w:t>
+      </w:r>
+      <w:proofErr w:type="spellStart"/>
+      <w:r>
+        <w:rPr>
+          <w:rFonts w:ascii="Arial" w:hAnsi="Arial" w:cs="Arial"/>
+        </w:rPr>
+        <w:t>Golang</w:t>
+      </w:r>
+      <w:proofErr w:type="spellEnd"/>
+      <w:r>
+        <w:rPr>
+          <w:rFonts w:ascii="Arial" w:hAnsi="Arial" w:cs="Arial"/>
+        </w:rPr>
+        <w:t>) en la vida real</w:t>
+      </w:r>
+    </w:p>
+    <w:p>
+      <w:pPr>
+        <w:rPr>
+          <w:rFonts w:ascii="Arial" w:hAnsi="Arial" w:cs="Arial"/>
+        </w:rPr>
+      </w:pPr>
+      <w:r>
+        <w:rPr>
+          <w:rFonts w:ascii="Arial" w:hAnsi="Arial" w:cs="Arial"/>
+        </w:rPr>
+        <w:lastRenderedPageBreak/>
+        <w:t>Estos son unos ejemplos con una breve descripción y mini ejemplos en donde se utiliza GO (</w:t>
+      </w:r>
+      <w:proofErr w:type="spellStart"/>
+      <w:r>
+        <w:rPr>
+          <w:rFonts w:ascii="Arial" w:hAnsi="Arial" w:cs="Arial"/>
+        </w:rPr>
+        <w:t>Golang</w:t>
+      </w:r>
+      <w:proofErr w:type="spellEnd"/>
+      <w:r>
+        <w:rPr>
+          <w:rFonts w:ascii="Arial" w:hAnsi="Arial" w:cs="Arial"/>
+        </w:rPr>
+        <w:t>):</w:t>
+      </w:r>
+    </w:p>
+    <w:p>
+      <w:pPr>
+        <w:rPr>
+          <w:rFonts w:ascii="Arial" w:hAnsi="Arial" w:cs="Arial"/>
+        </w:rPr>
+      </w:pPr>
+      <w:r>
+        <w:rPr>
+          <w:rFonts w:ascii="Arial" w:hAnsi="Arial" w:cs="Arial"/>
+        </w:rPr>
+        <w:t> </w:t>
+      </w:r>
+    </w:p>
+    <w:p>
+      <w:pPr>
+        <w:numPr>
+          <w:ilvl w:val="0"/>
+          <w:numId w:val="2"/>
+        </w:numPr>
+        <w:rPr>
+          <w:rFonts w:ascii="Arial" w:hAnsi="Arial" w:cs="Arial"/>
+        </w:rPr>
+      </w:pPr>
+      <w:r>
+        <w:rPr>
+          <w:rFonts w:ascii="Arial" w:hAnsi="Arial" w:cs="Arial"/>
+        </w:rPr>
+        <w:t>Infraestructura y Nube:</w:t>
+      </w:r>
+    </w:p>
+    <w:p>
+      <w:pPr>
+        <w:rPr>
+          <w:rFonts w:ascii="Arial" w:hAnsi="Arial" w:cs="Arial"/>
+        </w:rPr>
+      </w:pPr>
+      <w:r>
+        <w:rPr>
+          <w:rFonts w:ascii="Arial" w:hAnsi="Arial" w:cs="Arial"/>
+        </w:rPr>
+        <w:t> </w:t>
+      </w:r>
+    </w:p>
+    <w:p>
+      <w:pPr>
+        <w:rPr>
+          <w:rFonts w:ascii="Arial" w:hAnsi="Arial" w:cs="Arial"/>
+        </w:rPr>
+      </w:pPr>
+      <w:r>
+        <w:rPr>
+          <w:rFonts w:ascii="Arial" w:hAnsi="Arial" w:cs="Arial"/>
+        </w:rPr>
+        <w:t xml:space="preserve">La mayoría del ecosistema de contenedores moderno </w:t>
+      </w:r>
+      <w:proofErr w:type="spellStart"/>
+      <w:r>
+        <w:rPr>
+          <w:rFonts w:ascii="Arial" w:hAnsi="Arial" w:cs="Arial"/>
+        </w:rPr>
+        <w:t>esta</w:t>
+      </w:r>
+      <w:proofErr w:type="spellEnd"/>
+      <w:r>
+        <w:rPr>
+          <w:rFonts w:ascii="Arial" w:hAnsi="Arial" w:cs="Arial"/>
+        </w:rPr>
+        <w:t xml:space="preserve"> compuesta o por decirlo </w:t>
+      </w:r>
+      <w:proofErr w:type="spellStart"/>
+      <w:r>
+        <w:rPr>
+          <w:rFonts w:ascii="Arial" w:hAnsi="Arial" w:cs="Arial"/>
+        </w:rPr>
+        <w:t>asi</w:t>
+      </w:r>
+      <w:proofErr w:type="spellEnd"/>
+      <w:r>
+        <w:rPr>
+          <w:rFonts w:ascii="Arial" w:hAnsi="Arial" w:cs="Arial"/>
+        </w:rPr>
+        <w:t xml:space="preserve"> construida por GO (</w:t>
+      </w:r>
+      <w:proofErr w:type="spellStart"/>
+      <w:r>
+        <w:rPr>
+          <w:rFonts w:ascii="Arial" w:hAnsi="Arial" w:cs="Arial"/>
+        </w:rPr>
+        <w:t>Golang</w:t>
+      </w:r>
+      <w:proofErr w:type="spellEnd"/>
+      <w:r>
+        <w:rPr>
+          <w:rFonts w:ascii="Arial" w:hAnsi="Arial" w:cs="Arial"/>
+        </w:rPr>
+        <w:t>)</w:t>
+      </w:r>
+    </w:p>
+    <w:p>
+      <w:pPr>
+        <w:rPr>
+          <w:rFonts w:ascii="Arial" w:hAnsi="Arial" w:cs="Arial"/>
+        </w:rPr>
+      </w:pPr>
+      <w:r>
+        <w:rPr>
+          <w:rFonts w:ascii="Arial" w:hAnsi="Arial" w:cs="Arial"/>
+        </w:rPr>
+        <w:t> </w:t>
+      </w:r>
+    </w:p>
+    <w:p>
+      <w:pPr>
+        <w:rPr>
+          <w:rFonts w:ascii="Arial" w:hAnsi="Arial" w:cs="Arial"/>
+        </w:rPr>
+      </w:pPr>
+      <w:r>
+        <w:rPr>
+          <w:rFonts w:ascii="Arial" w:hAnsi="Arial" w:cs="Arial"/>
+        </w:rPr>
+        <w:t>-Docker: Es la mejor herramienta para crear contenedores de software</w:t>
+      </w:r>
+    </w:p>
+    <w:p>
+      <w:pPr>
+        <w:rPr>
+          <w:rFonts w:ascii="Arial" w:hAnsi="Arial" w:cs="Arial"/>
+        </w:rPr>
+      </w:pPr>
+      <w:r>
+        <w:rPr>
+          <w:rFonts w:ascii="Arial" w:hAnsi="Arial" w:cs="Arial"/>
+        </w:rPr>
+        <w:t> </w:t>
+      </w:r>
+    </w:p>
+    <w:p>
+      <w:pPr>
+        <w:rPr>
+          <w:rFonts w:ascii="Arial" w:hAnsi="Arial" w:cs="Arial"/>
+        </w:rPr>
+      </w:pPr>
+      <w:r>
+        <w:rPr>
+          <w:rFonts w:ascii="Arial" w:hAnsi="Arial" w:cs="Arial"/>
+        </w:rPr>
+        <w:t>-</w:t>
+      </w:r>
+      <w:proofErr w:type="spellStart"/>
+      <w:r>
+        <w:rPr>
+          <w:rFonts w:ascii="Arial" w:hAnsi="Arial" w:cs="Arial"/>
+        </w:rPr>
+        <w:t>Kubernetes</w:t>
+      </w:r>
+      <w:proofErr w:type="spellEnd"/>
+      <w:r>
+        <w:rPr>
+          <w:rFonts w:ascii="Arial" w:hAnsi="Arial" w:cs="Arial"/>
+        </w:rPr>
+        <w:t>: Es el sistema de Google para gestionar esos contenedores a escala mundial</w:t>
+      </w:r>
+    </w:p>
+    <w:p>
+      <w:pPr>
+        <w:rPr>
+          <w:rFonts w:ascii="Arial" w:hAnsi="Arial" w:cs="Arial"/>
+        </w:rPr>
+      </w:pPr>
+      <w:r>
+        <w:rPr>
+          <w:rFonts w:ascii="Arial" w:hAnsi="Arial" w:cs="Arial"/>
+        </w:rPr>
+        <w:t> </w:t>
+      </w:r>
+    </w:p>
+    <w:p>
+      <w:pPr>
+        <w:rPr>
+          <w:rFonts w:ascii="Arial" w:hAnsi="Arial" w:cs="Arial"/>
+        </w:rPr>
+      </w:pPr>
+      <w:r>
+        <w:rPr>
+          <w:rFonts w:ascii="Arial" w:hAnsi="Arial" w:cs="Arial"/>
+        </w:rPr>
+        <w:t>-</w:t>
+      </w:r>
+      <w:proofErr w:type="spellStart"/>
+      <w:r>
+        <w:rPr>
+          <w:rFonts w:ascii="Arial" w:hAnsi="Arial" w:cs="Arial"/>
+        </w:rPr>
+        <w:t>Terraform</w:t>
+      </w:r>
+      <w:proofErr w:type="spellEnd"/>
+      <w:r>
+        <w:rPr>
+          <w:rFonts w:ascii="Arial" w:hAnsi="Arial" w:cs="Arial"/>
+        </w:rPr>
+        <w:t>: Utilizado para definir infraestructura como códigos en nubes como AWS o Azure</w:t>
+      </w:r>
+    </w:p>
+    <w:p>
+      <w:pPr>
+        <w:rPr>
+          <w:rFonts w:ascii="Arial" w:hAnsi="Arial" w:cs="Arial"/>
+        </w:rPr>
+      </w:pPr>
+      <w:r>
+        <w:rPr>
+          <w:rFonts w:ascii="Arial" w:hAnsi="Arial" w:cs="Arial"/>
+        </w:rPr>
+        <w:t> </w:t>
+      </w:r>
+    </w:p>
+    <w:p>
+      <w:pPr>
+        <w:rPr>
+          <w:rFonts w:ascii="Arial" w:hAnsi="Arial" w:cs="Arial"/>
+        </w:rPr>
+      </w:pPr>
+      <w:r>
+        <w:rPr>
+          <w:rFonts w:ascii="Arial" w:hAnsi="Arial" w:cs="Arial"/>
+        </w:rPr>
+        <w:t> </w:t>
+      </w:r>
+    </w:p>
+    <w:p>
+      <w:pPr>
+        <w:numPr>
+          <w:ilvl w:val="0"/>
+          <w:numId w:val="3"/>
+        </w:numPr>
+        <w:rPr>
+          <w:rFonts w:ascii="Arial" w:hAnsi="Arial" w:cs="Arial"/>
+        </w:rPr>
+      </w:pPr>
+      <w:r>
+        <w:rPr>
+          <w:rFonts w:ascii="Arial" w:hAnsi="Arial" w:cs="Arial"/>
+        </w:rPr>
+        <w:t xml:space="preserve">Servicios de </w:t>
+      </w:r>
+      <w:proofErr w:type="spellStart"/>
+      <w:r>
+        <w:rPr>
+          <w:rFonts w:ascii="Arial" w:hAnsi="Arial" w:cs="Arial"/>
+        </w:rPr>
+        <w:t>Streaming</w:t>
+      </w:r>
+      <w:proofErr w:type="spellEnd"/>
+      <w:r>
+        <w:rPr>
+          <w:rFonts w:ascii="Arial" w:hAnsi="Arial" w:cs="Arial"/>
+        </w:rPr>
+        <w:t xml:space="preserve"> y redes sociales:</w:t>
+      </w:r>
+    </w:p>
+    <w:p>
+      <w:pPr>
+        <w:rPr>
+          <w:rFonts w:ascii="Arial" w:hAnsi="Arial" w:cs="Arial"/>
+        </w:rPr>
+      </w:pPr>
+      <w:r>
+        <w:rPr>
+          <w:rFonts w:ascii="Arial" w:hAnsi="Arial" w:cs="Arial"/>
+        </w:rPr>
+        <w:t> </w:t>
+      </w:r>
+    </w:p>
+    <w:p>
+      <w:pPr>
+        <w:rPr>
+          <w:rFonts w:ascii="Arial" w:hAnsi="Arial" w:cs="Arial"/>
+        </w:rPr>
+      </w:pPr>
+      <w:r>
+        <w:rPr>
+          <w:rFonts w:ascii="Arial" w:hAnsi="Arial" w:cs="Arial"/>
+        </w:rPr>
+        <w:t xml:space="preserve">Hay muchas empresas de </w:t>
+      </w:r>
+      <w:proofErr w:type="spellStart"/>
+      <w:r>
+        <w:rPr>
+          <w:rFonts w:ascii="Arial" w:hAnsi="Arial" w:cs="Arial"/>
+        </w:rPr>
+        <w:t>streaming</w:t>
+      </w:r>
+      <w:proofErr w:type="spellEnd"/>
+      <w:r>
+        <w:rPr>
+          <w:rFonts w:ascii="Arial" w:hAnsi="Arial" w:cs="Arial"/>
+        </w:rPr>
+        <w:t xml:space="preserve"> y redes sociales con millones de usuarios que prefieren manejar sus aplicaciones con GO por su eficiencia</w:t>
+      </w:r>
+    </w:p>
+    <w:p>
+      <w:pPr>
+        <w:rPr>
+          <w:rFonts w:ascii="Arial" w:hAnsi="Arial" w:cs="Arial"/>
+        </w:rPr>
+      </w:pPr>
+      <w:r>
+        <w:rPr>
+          <w:rFonts w:ascii="Arial" w:hAnsi="Arial" w:cs="Arial"/>
+        </w:rPr>
+        <w:t> </w:t>
+      </w:r>
+    </w:p>
+    <w:p>
+      <w:pPr>
+        <w:rPr>
+          <w:rFonts w:ascii="Arial" w:hAnsi="Arial" w:cs="Arial"/>
+        </w:rPr>
+      </w:pPr>
+      <w:r>
+        <w:rPr>
+          <w:rFonts w:ascii="Arial" w:hAnsi="Arial" w:cs="Arial"/>
+        </w:rPr>
+        <w:t xml:space="preserve">-Netflix: Lo utiliza para optimizar la arquitectura de sus servidores y mejorar </w:t>
+      </w:r>
+      <w:proofErr w:type="gramStart"/>
+      <w:r>
+        <w:rPr>
+          <w:rFonts w:ascii="Arial" w:hAnsi="Arial" w:cs="Arial"/>
+        </w:rPr>
+        <w:t>la  distribución</w:t>
+      </w:r>
+      <w:proofErr w:type="gramEnd"/>
+      <w:r>
+        <w:rPr>
+          <w:rFonts w:ascii="Arial" w:hAnsi="Arial" w:cs="Arial"/>
+        </w:rPr>
+        <w:t xml:space="preserve"> de su contenido</w:t>
+      </w:r>
+    </w:p>
+    <w:p>
+      <w:pPr>
+        <w:rPr>
+          <w:rFonts w:ascii="Arial" w:hAnsi="Arial" w:cs="Arial"/>
+        </w:rPr>
+      </w:pPr>
+      <w:r>
+        <w:rPr>
+          <w:rFonts w:ascii="Arial" w:hAnsi="Arial" w:cs="Arial"/>
+        </w:rPr>
+        <w:t> </w:t>
+      </w:r>
+    </w:p>
+    <w:p>
+      <w:pPr>
+        <w:rPr>
+          <w:rFonts w:ascii="Arial" w:hAnsi="Arial" w:cs="Arial"/>
+        </w:rPr>
+      </w:pPr>
+      <w:r>
+        <w:rPr>
+          <w:rFonts w:ascii="Arial" w:hAnsi="Arial" w:cs="Arial"/>
+        </w:rPr>
+        <w:t>-</w:t>
+      </w:r>
+      <w:proofErr w:type="spellStart"/>
+      <w:r>
+        <w:rPr>
+          <w:rFonts w:ascii="Arial" w:hAnsi="Arial" w:cs="Arial"/>
+        </w:rPr>
+        <w:t>Twitch</w:t>
+      </w:r>
+      <w:proofErr w:type="spellEnd"/>
+      <w:r>
+        <w:rPr>
+          <w:rFonts w:ascii="Arial" w:hAnsi="Arial" w:cs="Arial"/>
+        </w:rPr>
+        <w:t>: Migro servicios críticos a GO para reducir la latencia en sus chats y transmisiones en vivo</w:t>
+      </w:r>
+    </w:p>
+    <w:p>
+      <w:pPr>
+        <w:rPr>
+          <w:rFonts w:ascii="Arial" w:hAnsi="Arial" w:cs="Arial"/>
+        </w:rPr>
+      </w:pPr>
+      <w:r>
+        <w:rPr>
+          <w:rFonts w:ascii="Arial" w:hAnsi="Arial" w:cs="Arial"/>
+        </w:rPr>
+        <w:t> </w:t>
+      </w:r>
+    </w:p>
+    <w:p>
+      <w:pPr>
+        <w:rPr>
+          <w:rFonts w:ascii="Arial" w:hAnsi="Arial" w:cs="Arial"/>
+        </w:rPr>
+      </w:pPr>
+      <w:r>
+        <w:rPr>
+          <w:rFonts w:ascii="Arial" w:hAnsi="Arial" w:cs="Arial"/>
+        </w:rPr>
+        <w:t xml:space="preserve">-TikTok: Emplea GO para sostener su </w:t>
+      </w:r>
+      <w:proofErr w:type="spellStart"/>
+      <w:r>
+        <w:rPr>
+          <w:rFonts w:ascii="Arial" w:hAnsi="Arial" w:cs="Arial"/>
+        </w:rPr>
+        <w:t>backend</w:t>
+      </w:r>
+      <w:proofErr w:type="spellEnd"/>
+      <w:r>
+        <w:rPr>
+          <w:rFonts w:ascii="Arial" w:hAnsi="Arial" w:cs="Arial"/>
+        </w:rPr>
+        <w:t xml:space="preserve"> masivo y procesar datos de los usuarios</w:t>
+      </w:r>
+      <w:r>
+        <w:rPr>
+          <w:rFonts w:ascii="Arial" w:hAnsi="Arial" w:cs="Arial"/>
+        </w:rPr>
+        <w:t>.</w:t>
+      </w:r>
+    </w:p>
+    <w:p>
+      <w:pPr>
+        <w:numPr>
+          <w:ilvl w:val="0"/>
+          <w:numId w:val="4"/>
+        </w:numPr>
+        <w:rPr>
+          <w:rFonts w:ascii="Arial" w:hAnsi="Arial" w:cs="Arial"/>
+        </w:rPr>
+      </w:pPr>
+      <w:proofErr w:type="gramStart"/>
+      <w:r>
+        <w:rPr>
+          <w:rFonts w:ascii="Arial" w:hAnsi="Arial" w:cs="Arial"/>
+        </w:rPr>
+        <w:lastRenderedPageBreak/>
+        <w:t>Fintech  y</w:t>
+      </w:r>
+      <w:proofErr w:type="gramEnd"/>
+      <w:r>
+        <w:rPr>
+          <w:rFonts w:ascii="Arial" w:hAnsi="Arial" w:cs="Arial"/>
+        </w:rPr>
+        <w:t xml:space="preserve"> E-</w:t>
+      </w:r>
+      <w:proofErr w:type="spellStart"/>
+      <w:r>
+        <w:rPr>
+          <w:rFonts w:ascii="Arial" w:hAnsi="Arial" w:cs="Arial"/>
+        </w:rPr>
+        <w:t>commerce</w:t>
+      </w:r>
+      <w:proofErr w:type="spellEnd"/>
+      <w:r>
+        <w:rPr>
+          <w:rFonts w:ascii="Arial" w:hAnsi="Arial" w:cs="Arial"/>
+        </w:rPr>
+        <w:t>:</w:t>
+      </w:r>
+    </w:p>
+    <w:p>
+      <w:pPr>
+        <w:rPr>
+          <w:rFonts w:ascii="Arial" w:hAnsi="Arial" w:cs="Arial"/>
+        </w:rPr>
+      </w:pPr>
+      <w:r>
+        <w:rPr>
+          <w:rFonts w:ascii="Arial" w:hAnsi="Arial" w:cs="Arial"/>
+        </w:rPr>
+        <w:t> </w:t>
+      </w:r>
+    </w:p>
+    <w:p>
+      <w:pPr>
+        <w:rPr>
+          <w:rFonts w:ascii="Arial" w:hAnsi="Arial" w:cs="Arial"/>
+        </w:rPr>
+      </w:pPr>
+      <w:r>
+        <w:rPr>
+          <w:rFonts w:ascii="Arial" w:hAnsi="Arial" w:cs="Arial"/>
+        </w:rPr>
+        <w:t>Es donde la seguridad y las transacciones son vitales</w:t>
+      </w:r>
+    </w:p>
+    <w:p>
+      <w:pPr>
+        <w:rPr>
+          <w:rFonts w:ascii="Arial" w:hAnsi="Arial" w:cs="Arial"/>
+        </w:rPr>
+      </w:pPr>
+      <w:r>
+        <w:rPr>
+          <w:rFonts w:ascii="Arial" w:hAnsi="Arial" w:cs="Arial"/>
+        </w:rPr>
+        <w:t> </w:t>
+      </w:r>
+    </w:p>
+    <w:p>
+      <w:pPr>
+        <w:rPr>
+          <w:rFonts w:ascii="Arial" w:hAnsi="Arial" w:cs="Arial"/>
+        </w:rPr>
+      </w:pPr>
+      <w:r>
+        <w:rPr>
+          <w:rFonts w:ascii="Arial" w:hAnsi="Arial" w:cs="Arial"/>
+        </w:rPr>
+        <w:t xml:space="preserve">-Mercado Libre: Redujo significativamente el </w:t>
+      </w:r>
+      <w:proofErr w:type="spellStart"/>
+      <w:r>
+        <w:rPr>
+          <w:rFonts w:ascii="Arial" w:hAnsi="Arial" w:cs="Arial"/>
+        </w:rPr>
+        <w:t>numero</w:t>
+      </w:r>
+      <w:proofErr w:type="spellEnd"/>
+      <w:r>
+        <w:rPr>
+          <w:rFonts w:ascii="Arial" w:hAnsi="Arial" w:cs="Arial"/>
+        </w:rPr>
+        <w:t xml:space="preserve"> de servidores necesarios al migrar gran parte de su estructura a GO</w:t>
+      </w:r>
+    </w:p>
+    <w:p>
+      <w:pPr>
+        <w:rPr>
+          <w:rFonts w:ascii="Arial" w:hAnsi="Arial" w:cs="Arial"/>
+        </w:rPr>
+      </w:pPr>
+      <w:r>
+        <w:rPr>
+          <w:rFonts w:ascii="Arial" w:hAnsi="Arial" w:cs="Arial"/>
+        </w:rPr>
+        <w:t> </w:t>
+      </w:r>
+    </w:p>
+    <w:p>
+      <w:pPr>
+        <w:rPr>
+          <w:rFonts w:ascii="Arial" w:hAnsi="Arial" w:cs="Arial"/>
+        </w:rPr>
+      </w:pPr>
+      <w:r>
+        <w:rPr>
+          <w:rFonts w:ascii="Arial" w:hAnsi="Arial" w:cs="Arial"/>
+        </w:rPr>
+        <w:t>-American Express: Lo usa para modernizar sus plataformas de pagos y programas de recompensas</w:t>
+      </w:r>
+    </w:p>
+    <w:p>
+      <w:pPr>
+        <w:rPr>
+          <w:rFonts w:ascii="Arial" w:hAnsi="Arial" w:cs="Arial"/>
+        </w:rPr>
+      </w:pPr>
+      <w:r>
+        <w:rPr>
+          <w:rFonts w:ascii="Arial" w:hAnsi="Arial" w:cs="Arial"/>
+        </w:rPr>
+        <w:t> </w:t>
+      </w:r>
+    </w:p>
+    <w:p>
+      <w:pPr>
+        <w:rPr>
+          <w:rFonts w:ascii="Arial" w:hAnsi="Arial" w:cs="Arial"/>
+        </w:rPr>
+      </w:pPr>
+      <w:r>
+        <w:rPr>
+          <w:rFonts w:ascii="Arial" w:hAnsi="Arial" w:cs="Arial"/>
+        </w:rPr>
+        <w:t>-PayPal: Implemento GO para gestionar sistemas internos que requieren alta disponibilidad</w:t>
+      </w:r>
+    </w:p>
+    <w:p>
+      <w:pPr>
+        <w:rPr>
+          <w:rFonts w:ascii="Arial" w:hAnsi="Arial" w:cs="Arial"/>
+        </w:rPr>
+      </w:pPr>
+    </w:p>
+    <w:p>
+      <w:pPr>
+        <w:rPr>
+          <w:rFonts w:ascii="Arial" w:hAnsi="Arial" w:cs="Arial"/>
+        </w:rPr>
+      </w:pPr>
+      <w:r>
+        <w:rPr>
+          <w:rFonts w:ascii="Arial" w:hAnsi="Arial" w:cs="Arial"/>
+        </w:rPr>
+        <w:t>Evidencias TRELLO:</w:t>
+      </w:r>
+    </w:p>
+    <w:p>
+      <w:pPr>
+        <w:rPr>
+          <w:rFonts w:ascii="Arial" w:hAnsi="Arial" w:cs="Arial"/>
+        </w:rPr>
+      </w:pPr>
+      <w:r>
+        <w:rPr>
+          <w:rFonts w:ascii="Arial" w:hAnsi="Arial" w:cs="Arial"/>
+        </w:rPr>
+        <w:t>1:</w:t>
+      </w:r>
+    </w:p>
+    <w:p>
+      <w:pPr>
+        <w:rPr>
+          <w:rFonts w:ascii="Arial" w:hAnsi="Arial" w:cs="Arial"/>
+        </w:rPr>
+      </w:pPr>
+      <w:r>
+        <w:rPr>
+          <w:rFonts w:ascii="Arial" w:hAnsi="Arial" w:cs="Arial"/>
+          <w:noProof/>
+        </w:rPr>
+        <w:drawing>
+          <wp:inline distT="0" distB="0" distL="0" distR="0" wp14:anchorId="6DEC81C7" wp14:editId="401A40DE">
+            <wp:extent cx="5612130" cy="3157220"/>
+            <wp:effectExtent l="0" t="0" r="7620" b="5080"/>
+            <wp:docPr id="772926266" name="Imagen 2" descr="Interfaz de usuario gráfica, Sitio web&#10;&#10;Descripción generada automáticamente"/>
+            <wp:cNvGraphicFramePr>
+              <a:graphicFrameLocks xmlns:a="http://schemas.openxmlformats.org/drawingml/2006/main" noChangeAspect="1"/>
+            </wp:cNvGraphicFramePr>
+            <a:graphic xmlns:a="http://schemas.openxmlformats.org/drawingml/2006/main">
+              <a:graphicData uri="http://schemas.openxmlformats.org/drawingml/2006/picture">
+                <pic:pic xmlns:pic="http://schemas.openxmlformats.org/drawingml/2006/picture">
+                  <pic:nvPicPr>
+                    <pic:cNvPr id="772926266" name="Imagen 2" descr="Interfaz de usuario gráfica, Sitio web&#10;&#10;Descripción generada automáticamente"/>
+                    <pic:cNvPicPr>
+                      <a:picLocks noChangeAspect="1" noChangeArrowheads="1"/>
+                    </pic:cNvPicPr>
+                  </pic:nvPicPr>
+                  <pic:blipFill>
+                    <a:blip r:embed="rId15" cstate="print">
+                      <a:extLst>
+                        <a:ext uri="{28A0092B-C50C-407E-A947-70E740481C1C}">
+                          <a14:useLocalDpi xmlns:a14="http://schemas.microsoft.com/office/drawing/2010/main" val="0"/>
+                        </a:ext>
+                      </a:extLst>
+                    </a:blip>
+                    <a:srcRect/>
+                    <a:stretch>
+                      <a:fillRect/>
+                    </a:stretch>
+                  </pic:blipFill>
+                  <pic:spPr bwMode="auto">
+                    <a:xfrm>
+                      <a:off x="0" y="0"/>
+                      <a:ext cx="5612130" cy="3157220"/>
+                    </a:xfrm>
+                    <a:prstGeom prst="rect">
+                      <a:avLst/>
+                    </a:prstGeom>
+                    <a:noFill/>
+                    <a:ln>
+                      <a:noFill/>
+                    </a:ln>
+                  </pic:spPr>
+                </pic:pic>
+              </a:graphicData>
+            </a:graphic>
+          </wp:inline>
+        </w:drawing>
+      </w:r>
+    </w:p>
+    <w:p>
+      <w:pPr>
+        <w:rPr>
+          <w:rFonts w:ascii="Arial" w:hAnsi="Arial" w:cs="Arial"/>
+        </w:rPr>
+      </w:pPr>
+      <w:r>
+        <w:rPr>
+          <w:rFonts w:ascii="Arial" w:hAnsi="Arial" w:cs="Arial"/>
+        </w:rPr>
+        <w:t>2:</w:t>
+      </w:r>
+    </w:p>
+    <w:p>
+      <w:pPr>
+        <w:rPr>
+          <w:rFonts w:ascii="Arial" w:hAnsi="Arial" w:cs="Arial"/>
+        </w:rPr>
+      </w:pPr>
+    </w:p>
+    <w:p>
+      <w:r>
+        <w:rPr>
+          <w:noProof/>
+        </w:rPr>
+        <w:lastRenderedPageBreak/>
+        <w:drawing>
+          <wp:inline distT="0" distB="0" distL="0" distR="0" wp14:anchorId="7766DDB7" wp14:editId="310FA42E">
+            <wp:extent cx="5612130" cy="3155315"/>
+            <wp:effectExtent l="0" t="0" r="7620" b="6985"/>
+            <wp:docPr id="1550541020" name="Imagen 4" descr="Interfaz de usuario gráfica, Sitio web&#10;&#10;Descripción generada automáticamente"/>
+            <wp:cNvGraphicFramePr>
+              <a:graphicFrameLocks xmlns:a="http://schemas.openxmlformats.org/drawingml/2006/main" noChangeAspect="1"/>
+            </wp:cNvGraphicFramePr>
+            <a:graphic xmlns:a="http://schemas.openxmlformats.org/drawingml/2006/main">
+              <a:graphicData uri="http://schemas.openxmlformats.org/drawingml/2006/picture">
+                <pic:pic xmlns:pic="http://schemas.openxmlformats.org/drawingml/2006/picture">
+                  <pic:nvPicPr>
+                    <pic:cNvPr id="1550541020" name="Imagen 4" descr="Interfaz de usuario gráfica, Sitio web&#10;&#10;Descripción generada automáticamente"/>
+                    <pic:cNvPicPr>
+                      <a:picLocks noChangeAspect="1" noChangeArrowheads="1"/>
+                    </pic:cNvPicPr>
+                  </pic:nvPicPr>
+                  <pic:blipFill>
+                    <a:blip r:embed="rId16" cstate="print">
+                      <a:extLst>
+                        <a:ext uri="{28A0092B-C50C-407E-A947-70E740481C1C}">
+                          <a14:useLocalDpi xmlns:a14="http://schemas.microsoft.com/office/drawing/2010/main" val="0"/>
+                        </a:ext>
+                      </a:extLst>
+                    </a:blip>
+                    <a:srcRect/>
+                    <a:stretch>
+                      <a:fillRect/>
+                    </a:stretch>
+                  </pic:blipFill>
+                  <pic:spPr bwMode="auto">
+                    <a:xfrm>
+                      <a:off x="0" y="0"/>
+                      <a:ext cx="5612130" cy="3155315"/>
+                    </a:xfrm>
+                    <a:prstGeom prst="rect">
+                      <a:avLst/>
+                    </a:prstGeom>
+                    <a:noFill/>
+                    <a:ln>
+                      <a:noFill/>
+                    </a:ln>
+                  </pic:spPr>
+                </pic:pic>
+              </a:graphicData>
+            </a:graphic>
+          </wp:inline>
+        </w:drawing>
+      </w:r>
+    </w:p>
     <w:p/>
+    <w:p>
+      <w:r>
+        <w:t>Evidencias Hola mundo:</w:t>
+      </w:r>
+    </w:p>
+    <w:p>
+      <w:pPr>
+        <w:rPr>
+          <w:u w:val="single"/>
+        </w:rPr>
+      </w:pPr>
+      <w:r>
+        <w:rPr>
+          <w:noProof/>
+        </w:rPr>
+        <w:drawing>
+          <wp:inline distT="0" distB="0" distL="0" distR="0" wp14:anchorId="6B91E9AD" wp14:editId="130139B6">
+            <wp:extent cx="3543795" cy="1390844"/>
+            <wp:effectExtent l="0" t="0" r="0" b="0"/>
+            <wp:docPr id="37744316" name="Imagen 1" descr="Texto&#10;&#10;Descripción generada automáticamente"/>
+            <wp:cNvGraphicFramePr>
+              <a:graphicFrameLocks xmlns:a="http://schemas.openxmlformats.org/drawingml/2006/main" noChangeAspect="1"/>
+            </wp:cNvGraphicFramePr>
+            <a:graphic xmlns:a="http://schemas.openxmlformats.org/drawingml/2006/main">
+              <a:graphicData uri="http://schemas.openxmlformats.org/drawingml/2006/picture">
+                <pic:pic xmlns:pic="http://schemas.openxmlformats.org/drawingml/2006/picture">
+                  <pic:nvPicPr>
+                    <pic:cNvPr id="37744316" name="Imagen 1" descr="Texto&#10;&#10;Descripción generada automáticamente"/>
+                    <pic:cNvPicPr/>
+                  </pic:nvPicPr>
+                  <pic:blipFill>
+                    <a:blip r:embed="rId17"/>
+                    <a:stretch>
+                      <a:fillRect/>
+                    </a:stretch>
+                  </pic:blipFill>
+                  <pic:spPr>
+                    <a:xfrm>
+                      <a:off x="0" y="0"/>
+                      <a:ext cx="3543795" cy="1390844"/>
+                    </a:xfrm>
+                    <a:prstGeom prst="rect">
+                      <a:avLst/>
+                    </a:prstGeom>
+                  </pic:spPr>
+                </pic:pic>
+              </a:graphicData>
+            </a:graphic>
+          </wp:inline>
+        </w:drawing>
+      </w:r>
+    </w:p>
     <w:sectPr>
       <w:pgSz w:w="12240" w:h="15840"/>
       <w:pgMar w:top="1417" w:right="1701" w:bottom="1417" w:left="1701" w:header="708" w:footer="708" w:gutter="0"/>
@@ -875,6 +2074,232 @@
 <file path=word/numbering.xml><?xml version="1.0" encoding="utf-8"?>
 <w:numbering xmlns:wpc="http://schemas.microsoft.com/office/word/2010/wordprocessingCanvas" xmlns:cx="http://schemas.microsoft.com/office/drawing/2014/chartex" xmlns:cx1="http://schemas.microsoft.com/office/drawing/2015/9/8/chartex" xmlns:cx2="http://schemas.microsoft.com/office/drawing/2015/10/21/chartex" xmlns:cx3="http://schemas.microsoft.com/office/drawing/2016/5/9/chartex" xmlns:cx4="http://schemas.microsoft.com/office/drawing/2016/5/10/chartex" xmlns:cx5="http://schemas.microsoft.com/office/drawing/2016/5/11/chartex" xmlns:cx6="http://schemas.microsoft.com/office/drawing/2016/5/12/chartex" xmlns:cx7="http://schemas.microsoft.com/office/drawing/2016/5/13/chartex" xmlns:cx8="http://schemas.microsoft.com/office/drawing/2016/5/14/chartex" xmlns:mc="http://schemas.openxmlformats.org/markup-compatibility/2006" xmlns:aink="http://schemas.microsoft.com/office/drawing/2016/ink" xmlns:am3d="http://schemas.microsoft.com/office/drawing/2017/model3d" xmlns:o="urn:schemas-microsoft-com:office:office" xmlns:oel="http://schemas.microsoft.com/office/2019/extlst" xmlns:r="http://schemas.openxmlformats.org/officeDocument/2006/relationships" xmlns:m="http://schemas.openxmlformats.org/officeDocument/2006/math" xmlns:v="urn:schemas-microsoft-com:vml" xmlns:wp14="http://schemas.microsoft.com/office/word/2010/wordprocessingDrawing" xmlns:wp="http://schemas.openxmlformats.org/drawingml/2006/wordprocessingDrawing" xmlns:w10="urn:schemas-microsoft-com:office:word" xmlns:w="http://schemas.openxmlformats.org/wordprocessingml/2006/main" xmlns:w14="http://schemas.microsoft.com/office/word/2010/wordml" xmlns:w15="http://schemas.microsoft.com/office/word/2012/wordml" xmlns:w16cex="http://schemas.microsoft.com/office/word/2018/wordml/cex" xmlns:w16cid="http://schemas.microsoft.com/office/word/2016/wordml/cid" xmlns:w16="http://schemas.microsoft.com/office/word/2018/wordml" xmlns:w16du="http://schemas.microsoft.com/office/word/2023/wordml/word16du" xmlns:w16sdtdh="http://schemas.microsoft.com/office/word/2020/wordml/sdtdatahash" xmlns:w16se="http://schemas.microsoft.com/office/word/2015/wordml/symex" xmlns:wpg="http://schemas.microsoft.com/office/word/2010/wordprocessingGroup" xmlns:wpi="http://schemas.microsoft.com/office/word/2010/wordprocessingInk" xmlns:wne="http://schemas.microsoft.com/office/word/2006/wordml" xmlns:wps="http://schemas.microsoft.com/office/word/2010/wordprocessingShape" mc:Ignorable="w14 w15 w16se w16cid w16 w16cex w16sdtdh w16du wp14">
   <w:abstractNum w:abstractNumId="0" w15:restartNumberingAfterBreak="0">
+    <w:nsid w:val="202848E8"/>
+    <w:multiLevelType w:val="multilevel"/>
+    <w:tmpl w:val="61EADD20"/>
+    <w:lvl w:ilvl="0">
+      <w:start w:val="1"/>
+      <w:numFmt w:val="decimal"/>
+      <w:lvlText w:val="%1."/>
+      <w:lvlJc w:val="left"/>
+      <w:pPr>
+        <w:tabs>
+          <w:tab w:val="num" w:pos="720"/>
+        </w:tabs>
+        <w:ind w:left="720" w:hanging="360"/>
+      </w:pPr>
+    </w:lvl>
+    <w:lvl w:ilvl="1" w:tentative="1">
+      <w:start w:val="1"/>
+      <w:numFmt w:val="decimal"/>
+      <w:lvlText w:val="%2."/>
+      <w:lvlJc w:val="left"/>
+      <w:pPr>
+        <w:tabs>
+          <w:tab w:val="num" w:pos="1440"/>
+        </w:tabs>
+        <w:ind w:left="1440" w:hanging="360"/>
+      </w:pPr>
+    </w:lvl>
+    <w:lvl w:ilvl="2" w:tentative="1">
+      <w:start w:val="1"/>
+      <w:numFmt w:val="decimal"/>
+      <w:lvlText w:val="%3."/>
+      <w:lvlJc w:val="left"/>
+      <w:pPr>
+        <w:tabs>
+          <w:tab w:val="num" w:pos="2160"/>
+        </w:tabs>
+        <w:ind w:left="2160" w:hanging="360"/>
+      </w:pPr>
+    </w:lvl>
+    <w:lvl w:ilvl="3" w:tentative="1">
+      <w:start w:val="1"/>
+      <w:numFmt w:val="decimal"/>
+      <w:lvlText w:val="%4."/>
+      <w:lvlJc w:val="left"/>
+      <w:pPr>
+        <w:tabs>
+          <w:tab w:val="num" w:pos="2880"/>
+        </w:tabs>
+        <w:ind w:left="2880" w:hanging="360"/>
+      </w:pPr>
+    </w:lvl>
+    <w:lvl w:ilvl="4" w:tentative="1">
+      <w:start w:val="1"/>
+      <w:numFmt w:val="decimal"/>
+      <w:lvlText w:val="%5."/>
+      <w:lvlJc w:val="left"/>
+      <w:pPr>
+        <w:tabs>
+          <w:tab w:val="num" w:pos="3600"/>
+        </w:tabs>
+        <w:ind w:left="3600" w:hanging="360"/>
+      </w:pPr>
+    </w:lvl>
+    <w:lvl w:ilvl="5" w:tentative="1">
+      <w:start w:val="1"/>
+      <w:numFmt w:val="decimal"/>
+      <w:lvlText w:val="%6."/>
+      <w:lvlJc w:val="left"/>
+      <w:pPr>
+        <w:tabs>
+          <w:tab w:val="num" w:pos="4320"/>
+        </w:tabs>
+        <w:ind w:left="4320" w:hanging="360"/>
+      </w:pPr>
+    </w:lvl>
+    <w:lvl w:ilvl="6" w:tentative="1">
+      <w:start w:val="1"/>
+      <w:numFmt w:val="decimal"/>
+      <w:lvlText w:val="%7."/>
+      <w:lvlJc w:val="left"/>
+      <w:pPr>
+        <w:tabs>
+          <w:tab w:val="num" w:pos="5040"/>
+        </w:tabs>
+        <w:ind w:left="5040" w:hanging="360"/>
+      </w:pPr>
+    </w:lvl>
+    <w:lvl w:ilvl="7" w:tentative="1">
+      <w:start w:val="1"/>
+      <w:numFmt w:val="decimal"/>
+      <w:lvlText w:val="%8."/>
+      <w:lvlJc w:val="left"/>
+      <w:pPr>
+        <w:tabs>
+          <w:tab w:val="num" w:pos="5760"/>
+        </w:tabs>
+        <w:ind w:left="5760" w:hanging="360"/>
+      </w:pPr>
+    </w:lvl>
+    <w:lvl w:ilvl="8" w:tentative="1">
+      <w:start w:val="1"/>
+      <w:numFmt w:val="decimal"/>
+      <w:lvlText w:val="%9."/>
+      <w:lvlJc w:val="left"/>
+      <w:pPr>
+        <w:tabs>
+          <w:tab w:val="num" w:pos="6480"/>
+        </w:tabs>
+        <w:ind w:left="6480" w:hanging="360"/>
+      </w:pPr>
+    </w:lvl>
+  </w:abstractNum>
+  <w:abstractNum w:abstractNumId="1" w15:restartNumberingAfterBreak="0">
+    <w:nsid w:val="2DE5709D"/>
+    <w:multiLevelType w:val="multilevel"/>
+    <w:tmpl w:val="10084928"/>
+    <w:lvl w:ilvl="0">
+      <w:start w:val="1"/>
+      <w:numFmt w:val="decimal"/>
+      <w:lvlText w:val="%1."/>
+      <w:lvlJc w:val="left"/>
+      <w:pPr>
+        <w:tabs>
+          <w:tab w:val="num" w:pos="720"/>
+        </w:tabs>
+        <w:ind w:left="720" w:hanging="360"/>
+      </w:pPr>
+    </w:lvl>
+    <w:lvl w:ilvl="1" w:tentative="1">
+      <w:start w:val="1"/>
+      <w:numFmt w:val="decimal"/>
+      <w:lvlText w:val="%2."/>
+      <w:lvlJc w:val="left"/>
+      <w:pPr>
+        <w:tabs>
+          <w:tab w:val="num" w:pos="1440"/>
+        </w:tabs>
+        <w:ind w:left="1440" w:hanging="360"/>
+      </w:pPr>
+    </w:lvl>
+    <w:lvl w:ilvl="2" w:tentative="1">
+      <w:start w:val="1"/>
+      <w:numFmt w:val="decimal"/>
+      <w:lvlText w:val="%3."/>
+      <w:lvlJc w:val="left"/>
+      <w:pPr>
+        <w:tabs>
+          <w:tab w:val="num" w:pos="2160"/>
+        </w:tabs>
+        <w:ind w:left="2160" w:hanging="360"/>
+      </w:pPr>
+    </w:lvl>
+    <w:lvl w:ilvl="3" w:tentative="1">
+      <w:start w:val="1"/>
+      <w:numFmt w:val="decimal"/>
+      <w:lvlText w:val="%4."/>
+      <w:lvlJc w:val="left"/>
+      <w:pPr>
+        <w:tabs>
+          <w:tab w:val="num" w:pos="2880"/>
+        </w:tabs>
+        <w:ind w:left="2880" w:hanging="360"/>
+      </w:pPr>
+    </w:lvl>
+    <w:lvl w:ilvl="4" w:tentative="1">
+      <w:start w:val="1"/>
+      <w:numFmt w:val="decimal"/>
+      <w:lvlText w:val="%5."/>
+      <w:lvlJc w:val="left"/>
+      <w:pPr>
+        <w:tabs>
+          <w:tab w:val="num" w:pos="3600"/>
+        </w:tabs>
+        <w:ind w:left="3600" w:hanging="360"/>
+      </w:pPr>
+    </w:lvl>
+    <w:lvl w:ilvl="5" w:tentative="1">
+      <w:start w:val="1"/>
+      <w:numFmt w:val="decimal"/>
+      <w:lvlText w:val="%6."/>
+      <w:lvlJc w:val="left"/>
+      <w:pPr>
+        <w:tabs>
+          <w:tab w:val="num" w:pos="4320"/>
+        </w:tabs>
+        <w:ind w:left="4320" w:hanging="360"/>
+      </w:pPr>
+    </w:lvl>
+    <w:lvl w:ilvl="6" w:tentative="1">
+      <w:start w:val="1"/>
+      <w:numFmt w:val="decimal"/>
+      <w:lvlText w:val="%7."/>
+      <w:lvlJc w:val="left"/>
+      <w:pPr>
+        <w:tabs>
+          <w:tab w:val="num" w:pos="5040"/>
+        </w:tabs>
+        <w:ind w:left="5040" w:hanging="360"/>
+      </w:pPr>
+    </w:lvl>
+    <w:lvl w:ilvl="7" w:tentative="1">
+      <w:start w:val="1"/>
+      <w:numFmt w:val="decimal"/>
+      <w:lvlText w:val="%8."/>
+      <w:lvlJc w:val="left"/>
+      <w:pPr>
+        <w:tabs>
+          <w:tab w:val="num" w:pos="5760"/>
+        </w:tabs>
+        <w:ind w:left="5760" w:hanging="360"/>
+      </w:pPr>
+    </w:lvl>
+    <w:lvl w:ilvl="8" w:tentative="1">
+      <w:start w:val="1"/>
+      <w:numFmt w:val="decimal"/>
+      <w:lvlText w:val="%9."/>
+      <w:lvlJc w:val="left"/>
+      <w:pPr>
+        <w:tabs>
+          <w:tab w:val="num" w:pos="6480"/>
+        </w:tabs>
+        <w:ind w:left="6480" w:hanging="360"/>
+      </w:pPr>
+    </w:lvl>
+  </w:abstractNum>
+  <w:abstractNum w:abstractNumId="2" w15:restartNumberingAfterBreak="0">
     <w:nsid w:val="33657223"/>
     <w:multiLevelType w:val="multilevel"/>
     <w:tmpl w:val="08FE5756"/>
@@ -1023,8 +2448,130 @@
       </w:rPr>
     </w:lvl>
   </w:abstractNum>
+  <w:abstractNum w:abstractNumId="3" w15:restartNumberingAfterBreak="0">
+    <w:nsid w:val="515850B9"/>
+    <w:multiLevelType w:val="multilevel"/>
+    <w:tmpl w:val="2B3618B2"/>
+    <w:lvl w:ilvl="0">
+      <w:start w:val="1"/>
+      <w:numFmt w:val="decimal"/>
+      <w:lvlText w:val="%1."/>
+      <w:lvlJc w:val="left"/>
+      <w:pPr>
+        <w:tabs>
+          <w:tab w:val="num" w:pos="720"/>
+        </w:tabs>
+        <w:ind w:left="720" w:hanging="360"/>
+      </w:pPr>
+    </w:lvl>
+    <w:lvl w:ilvl="1" w:tentative="1">
+      <w:start w:val="1"/>
+      <w:numFmt w:val="decimal"/>
+      <w:lvlText w:val="%2."/>
+      <w:lvlJc w:val="left"/>
+      <w:pPr>
+        <w:tabs>
+          <w:tab w:val="num" w:pos="1440"/>
+        </w:tabs>
+        <w:ind w:left="1440" w:hanging="360"/>
+      </w:pPr>
+    </w:lvl>
+    <w:lvl w:ilvl="2" w:tentative="1">
+      <w:start w:val="1"/>
+      <w:numFmt w:val="decimal"/>
+      <w:lvlText w:val="%3."/>
+      <w:lvlJc w:val="left"/>
+      <w:pPr>
+        <w:tabs>
+          <w:tab w:val="num" w:pos="2160"/>
+        </w:tabs>
+        <w:ind w:left="2160" w:hanging="360"/>
+      </w:pPr>
+    </w:lvl>
+    <w:lvl w:ilvl="3" w:tentative="1">
+      <w:start w:val="1"/>
+      <w:numFmt w:val="decimal"/>
+      <w:lvlText w:val="%4."/>
+      <w:lvlJc w:val="left"/>
+      <w:pPr>
+        <w:tabs>
+          <w:tab w:val="num" w:pos="2880"/>
+        </w:tabs>
+        <w:ind w:left="2880" w:hanging="360"/>
+      </w:pPr>
+    </w:lvl>
+    <w:lvl w:ilvl="4" w:tentative="1">
+      <w:start w:val="1"/>
+      <w:numFmt w:val="decimal"/>
+      <w:lvlText w:val="%5."/>
+      <w:lvlJc w:val="left"/>
+      <w:pPr>
+        <w:tabs>
+          <w:tab w:val="num" w:pos="3600"/>
+        </w:tabs>
+        <w:ind w:left="3600" w:hanging="360"/>
+      </w:pPr>
+    </w:lvl>
+    <w:lvl w:ilvl="5" w:tentative="1">
+      <w:start w:val="1"/>
+      <w:numFmt w:val="decimal"/>
+      <w:lvlText w:val="%6."/>
+      <w:lvlJc w:val="left"/>
+      <w:pPr>
+        <w:tabs>
+          <w:tab w:val="num" w:pos="4320"/>
+        </w:tabs>
+        <w:ind w:left="4320" w:hanging="360"/>
+      </w:pPr>
+    </w:lvl>
+    <w:lvl w:ilvl="6" w:tentative="1">
+      <w:start w:val="1"/>
+      <w:numFmt w:val="decimal"/>
+      <w:lvlText w:val="%7."/>
+      <w:lvlJc w:val="left"/>
+      <w:pPr>
+        <w:tabs>
+          <w:tab w:val="num" w:pos="5040"/>
+        </w:tabs>
+        <w:ind w:left="5040" w:hanging="360"/>
+      </w:pPr>
+    </w:lvl>
+    <w:lvl w:ilvl="7" w:tentative="1">
+      <w:start w:val="1"/>
+      <w:numFmt w:val="decimal"/>
+      <w:lvlText w:val="%8."/>
+      <w:lvlJc w:val="left"/>
+      <w:pPr>
+        <w:tabs>
+          <w:tab w:val="num" w:pos="5760"/>
+        </w:tabs>
+        <w:ind w:left="5760" w:hanging="360"/>
+      </w:pPr>
+    </w:lvl>
+    <w:lvl w:ilvl="8" w:tentative="1">
+      <w:start w:val="1"/>
+      <w:numFmt w:val="decimal"/>
+      <w:lvlText w:val="%9."/>
+      <w:lvlJc w:val="left"/>
+      <w:pPr>
+        <w:tabs>
+          <w:tab w:val="num" w:pos="6480"/>
+        </w:tabs>
+        <w:ind w:left="6480" w:hanging="360"/>
+      </w:pPr>
+    </w:lvl>
+  </w:abstractNum>
   <w:num w:numId="1" w16cid:durableId="2139107637">
+    <w:abstractNumId w:val="2"/>
+  </w:num>
+  <w:num w:numId="2" w16cid:durableId="1610967594">
     <w:abstractNumId w:val="0"/>
+  </w:num>
+  <w:num w:numId="3" w16cid:durableId="1900287132">
+    <w:abstractNumId w:val="1"/>
+  </w:num>
+  <w:num w:numId="4" w16cid:durableId="1700275100">
+    <w:abstractNumId w:val="3"/>
   </w:num>
 </w:numbering>
 </file>
@@ -1958,6 +3505,17 @@
       <w:u w:val="single"/>
     </w:rPr>
   </w:style>
+  <w:style w:type="paragraph" w:styleId="NormalWeb">
+    <w:name w:val="Normal (Web)"/>
+    <w:basedOn w:val="Normal"/>
+    <w:uiPriority w:val="99"/>
+    <w:semiHidden/>
+    <w:unhideWhenUsed/>
+    <w:rsid w:val="009C5986"/>
+    <w:rPr>
+      <w:rFonts w:ascii="Times New Roman" w:hAnsi="Times New Roman" w:cs="Times New Roman"/>
+    </w:rPr>
+  </w:style>
 </w:styles>
 </file>
 

</xml_diff>